<commit_message>
updated documentation, waited to push till after the final grade
</commit_message>
<xml_diff>
--- a/documentation.docx
+++ b/documentation.docx
@@ -44,13 +44,13 @@
           <w:sz w:val="24"/>
           <w:szCs w:val="24"/>
         </w:rPr>
-        <w:t>What is the intended purpose of your application?</w:t>
-      </w:r>
-    </w:p>
-    <w:p>
-      <w:pPr>
-        <w:spacing w:line="360" w:lineRule="auto"/>
-        <w:ind w:left="765"/>
+        <w:t>What is the purpose of your application?</w:t>
+      </w:r>
+    </w:p>
+    <w:p>
+      <w:pPr>
+        <w:spacing w:line="360" w:lineRule="auto"/>
+        <w:ind w:left="1008"/>
         <w:rPr>
           <w:rFonts w:ascii="Microsoft Sans Serif" w:hAnsi="Microsoft Sans Serif" w:cs="Microsoft Sans Serif"/>
           <w:sz w:val="24"/>
@@ -110,7 +110,23 @@
           <w:sz w:val="24"/>
           <w:szCs w:val="24"/>
         </w:rPr>
-        <w:t>What data will be stored and delivered by the API?</w:t>
+        <w:t xml:space="preserve">What data </w:t>
+      </w:r>
+      <w:r>
+        <w:rPr>
+          <w:rFonts w:ascii="Microsoft Sans Serif" w:hAnsi="Microsoft Sans Serif" w:cs="Microsoft Sans Serif"/>
+          <w:sz w:val="24"/>
+          <w:szCs w:val="24"/>
+        </w:rPr>
+        <w:t xml:space="preserve">is being </w:t>
+      </w:r>
+      <w:r>
+        <w:rPr>
+          <w:rFonts w:ascii="Microsoft Sans Serif" w:hAnsi="Microsoft Sans Serif" w:cs="Microsoft Sans Serif"/>
+          <w:sz w:val="24"/>
+          <w:szCs w:val="24"/>
+        </w:rPr>
+        <w:t>stored and delivered by the API?</w:t>
       </w:r>
     </w:p>
     <w:p>
@@ -121,6 +137,7 @@
           <w:numId w:val="4"/>
         </w:numPr>
         <w:spacing w:line="360" w:lineRule="auto"/>
+        <w:ind w:left="1512"/>
         <w:rPr>
           <w:rFonts w:ascii="Microsoft Sans Serif" w:hAnsi="Microsoft Sans Serif" w:cs="Microsoft Sans Serif"/>
           <w:sz w:val="24"/>
@@ -144,6 +161,7 @@
           <w:numId w:val="4"/>
         </w:numPr>
         <w:spacing w:line="360" w:lineRule="auto"/>
+        <w:ind w:left="1512"/>
         <w:rPr>
           <w:rFonts w:ascii="Microsoft Sans Serif" w:hAnsi="Microsoft Sans Serif" w:cs="Microsoft Sans Serif"/>
           <w:sz w:val="24"/>
@@ -167,6 +185,7 @@
           <w:numId w:val="4"/>
         </w:numPr>
         <w:spacing w:line="360" w:lineRule="auto"/>
+        <w:ind w:left="1512"/>
         <w:rPr>
           <w:rFonts w:ascii="Microsoft Sans Serif" w:hAnsi="Microsoft Sans Serif" w:cs="Microsoft Sans Serif"/>
           <w:sz w:val="24"/>
@@ -190,6 +209,7 @@
           <w:numId w:val="4"/>
         </w:numPr>
         <w:spacing w:line="360" w:lineRule="auto"/>
+        <w:ind w:left="1512"/>
         <w:rPr>
           <w:rFonts w:ascii="Microsoft Sans Serif" w:hAnsi="Microsoft Sans Serif" w:cs="Microsoft Sans Serif"/>
           <w:sz w:val="24"/>
@@ -212,7 +232,8 @@
           <w:ilvl w:val="0"/>
           <w:numId w:val="4"/>
         </w:numPr>
-        <w:spacing w:line="480" w:lineRule="auto"/>
+        <w:spacing w:line="360" w:lineRule="auto"/>
+        <w:ind w:left="1512"/>
         <w:rPr>
           <w:rFonts w:ascii="Microsoft Sans Serif" w:hAnsi="Microsoft Sans Serif" w:cs="Microsoft Sans Serif"/>
           <w:sz w:val="24"/>
@@ -248,99 +269,35 @@
           <w:sz w:val="24"/>
           <w:szCs w:val="24"/>
         </w:rPr>
-        <w:t>What work has been completed for this prototype?</w:t>
-      </w:r>
-    </w:p>
-    <w:p>
-      <w:pPr>
-        <w:spacing w:line="360" w:lineRule="auto"/>
-        <w:ind w:left="765"/>
-        <w:rPr>
-          <w:rFonts w:ascii="Microsoft Sans Serif" w:hAnsi="Microsoft Sans Serif" w:cs="Microsoft Sans Serif"/>
-          <w:sz w:val="24"/>
-          <w:szCs w:val="24"/>
-        </w:rPr>
-      </w:pPr>
-      <w:r>
-        <w:rPr>
-          <w:rFonts w:ascii="Microsoft Sans Serif" w:hAnsi="Microsoft Sans Serif" w:cs="Microsoft Sans Serif"/>
-          <w:sz w:val="24"/>
-          <w:szCs w:val="24"/>
-        </w:rPr>
-        <w:t>Server Side:</w:t>
-      </w:r>
-    </w:p>
-    <w:p>
-      <w:pPr>
-        <w:spacing w:line="360" w:lineRule="auto"/>
-        <w:ind w:left="765"/>
-        <w:rPr>
-          <w:rFonts w:ascii="Microsoft Sans Serif" w:hAnsi="Microsoft Sans Serif" w:cs="Microsoft Sans Serif"/>
-          <w:sz w:val="24"/>
-          <w:szCs w:val="24"/>
-        </w:rPr>
-      </w:pPr>
-      <w:r>
-        <w:rPr>
-          <w:rFonts w:ascii="Microsoft Sans Serif" w:hAnsi="Microsoft Sans Serif" w:cs="Microsoft Sans Serif"/>
-          <w:sz w:val="24"/>
-          <w:szCs w:val="24"/>
-        </w:rPr>
-        <w:t xml:space="preserve">Main functionality of the API with a user able to be added and updated within the system. Basic getUser functionality with the API returning all the users and </w:t>
-      </w:r>
-      <w:r>
-        <w:rPr>
-          <w:rFonts w:ascii="Microsoft Sans Serif" w:hAnsi="Microsoft Sans Serif" w:cs="Microsoft Sans Serif"/>
-          <w:sz w:val="24"/>
-          <w:szCs w:val="24"/>
-        </w:rPr>
-        <w:t>their</w:t>
-      </w:r>
-      <w:r>
-        <w:rPr>
-          <w:rFonts w:ascii="Microsoft Sans Serif" w:hAnsi="Microsoft Sans Serif" w:cs="Microsoft Sans Serif"/>
-          <w:sz w:val="24"/>
-          <w:szCs w:val="24"/>
-        </w:rPr>
-        <w:t xml:space="preserve"> data. </w:t>
-      </w:r>
-    </w:p>
-    <w:p>
-      <w:pPr>
-        <w:spacing w:line="360" w:lineRule="auto"/>
-        <w:ind w:left="765"/>
-        <w:rPr>
-          <w:rFonts w:ascii="Microsoft Sans Serif" w:hAnsi="Microsoft Sans Serif" w:cs="Microsoft Sans Serif"/>
-          <w:sz w:val="24"/>
-          <w:szCs w:val="24"/>
-        </w:rPr>
-      </w:pPr>
-      <w:r>
-        <w:rPr>
-          <w:rFonts w:ascii="Microsoft Sans Serif" w:hAnsi="Microsoft Sans Serif" w:cs="Microsoft Sans Serif"/>
-          <w:sz w:val="24"/>
-          <w:szCs w:val="24"/>
-        </w:rPr>
-        <w:t>Client Side</w:t>
-      </w:r>
-    </w:p>
-    <w:p>
-      <w:pPr>
-        <w:spacing w:line="360" w:lineRule="auto"/>
-        <w:ind w:left="765"/>
-        <w:rPr>
-          <w:rFonts w:ascii="Microsoft Sans Serif" w:hAnsi="Microsoft Sans Serif" w:cs="Microsoft Sans Serif"/>
-          <w:sz w:val="24"/>
-          <w:szCs w:val="24"/>
-        </w:rPr>
-      </w:pPr>
-      <w:r>
-        <w:rPr>
-          <w:rFonts w:ascii="Microsoft Sans Serif" w:hAnsi="Microsoft Sans Serif" w:cs="Microsoft Sans Serif"/>
-          <w:sz w:val="24"/>
-          <w:szCs w:val="24"/>
-        </w:rPr>
-        <w:t>Ultra simple interface to input your likes and dislikes as a user on the client side.</w:t>
+        <w:t>What went right in the development of this project</w:t>
+      </w:r>
+      <w:r>
+        <w:rPr>
+          <w:rFonts w:ascii="Microsoft Sans Serif" w:hAnsi="Microsoft Sans Serif" w:cs="Microsoft Sans Serif"/>
+          <w:sz w:val="24"/>
+          <w:szCs w:val="24"/>
+        </w:rPr>
+        <w:t>?</w:t>
+      </w:r>
+    </w:p>
+    <w:p>
+      <w:pPr>
+        <w:pStyle w:val="ListParagraph"/>
+        <w:spacing w:line="360" w:lineRule="auto"/>
+        <w:ind w:left="1008"/>
+        <w:rPr>
+          <w:rFonts w:ascii="Microsoft Sans Serif" w:hAnsi="Microsoft Sans Serif" w:cs="Microsoft Sans Serif"/>
+          <w:sz w:val="24"/>
+          <w:szCs w:val="24"/>
+        </w:rPr>
+      </w:pPr>
+      <w:r>
+        <w:rPr>
+          <w:rFonts w:ascii="Microsoft Sans Serif" w:hAnsi="Microsoft Sans Serif" w:cs="Microsoft Sans Serif"/>
+          <w:sz w:val="24"/>
+          <w:szCs w:val="24"/>
+        </w:rPr>
+        <w:t xml:space="preserve">The actual code to send and receive data from the API went smoothly. I was able to get the bare bones up and running in a few hours. After that I was able to get all the checks in place on the client and server without any real hangups. </w:t>
       </w:r>
     </w:p>
     <w:p>
@@ -363,117 +320,98 @@
           <w:sz w:val="24"/>
           <w:szCs w:val="24"/>
         </w:rPr>
-        <w:t>What work is left, and how do you plan to complete it?</w:t>
-      </w:r>
-    </w:p>
-    <w:p>
-      <w:pPr>
-        <w:spacing w:line="360" w:lineRule="auto"/>
-        <w:ind w:left="765"/>
-        <w:rPr>
-          <w:rFonts w:ascii="Microsoft Sans Serif" w:hAnsi="Microsoft Sans Serif" w:cs="Microsoft Sans Serif"/>
-          <w:sz w:val="24"/>
-          <w:szCs w:val="24"/>
-        </w:rPr>
-      </w:pPr>
-      <w:r>
-        <w:rPr>
-          <w:rFonts w:ascii="Microsoft Sans Serif" w:hAnsi="Microsoft Sans Serif" w:cs="Microsoft Sans Serif"/>
-          <w:sz w:val="24"/>
-          <w:szCs w:val="24"/>
-        </w:rPr>
-        <w:t>Server Side:</w:t>
-      </w:r>
-    </w:p>
-    <w:p>
-      <w:pPr>
-        <w:spacing w:line="360" w:lineRule="auto"/>
-        <w:ind w:left="765"/>
-        <w:rPr>
-          <w:rFonts w:ascii="Microsoft Sans Serif" w:hAnsi="Microsoft Sans Serif" w:cs="Microsoft Sans Serif"/>
-          <w:sz w:val="24"/>
-          <w:szCs w:val="24"/>
-        </w:rPr>
-      </w:pPr>
-      <w:r>
-        <w:rPr>
-          <w:rFonts w:ascii="Microsoft Sans Serif" w:hAnsi="Microsoft Sans Serif" w:cs="Microsoft Sans Serif"/>
-          <w:sz w:val="24"/>
-          <w:szCs w:val="24"/>
-        </w:rPr>
-        <w:t xml:space="preserve">Add functionality to get specific users if given correct query parameters. Add additional html, </w:t>
-      </w:r>
-      <w:r>
-        <w:rPr>
-          <w:rFonts w:ascii="Microsoft Sans Serif" w:hAnsi="Microsoft Sans Serif" w:cs="Microsoft Sans Serif"/>
-          <w:sz w:val="24"/>
-          <w:szCs w:val="24"/>
-        </w:rPr>
-        <w:t>CSS</w:t>
-      </w:r>
-      <w:r>
-        <w:rPr>
-          <w:rFonts w:ascii="Microsoft Sans Serif" w:hAnsi="Microsoft Sans Serif" w:cs="Microsoft Sans Serif"/>
-          <w:sz w:val="24"/>
-          <w:szCs w:val="24"/>
-        </w:rPr>
-        <w:t>, and js endpoints so that there can be multiple pages on client side.</w:t>
-      </w:r>
-    </w:p>
-    <w:p>
-      <w:pPr>
-        <w:spacing w:line="360" w:lineRule="auto"/>
-        <w:ind w:left="765"/>
-        <w:rPr>
-          <w:rFonts w:ascii="Microsoft Sans Serif" w:hAnsi="Microsoft Sans Serif" w:cs="Microsoft Sans Serif"/>
-          <w:sz w:val="24"/>
-          <w:szCs w:val="24"/>
-        </w:rPr>
-      </w:pPr>
-      <w:r>
-        <w:rPr>
-          <w:rFonts w:ascii="Microsoft Sans Serif" w:hAnsi="Microsoft Sans Serif" w:cs="Microsoft Sans Serif"/>
-          <w:sz w:val="24"/>
-          <w:szCs w:val="24"/>
-        </w:rPr>
-        <w:t>Client Side:</w:t>
-      </w:r>
-    </w:p>
-    <w:p>
-      <w:pPr>
-        <w:spacing w:line="360" w:lineRule="auto"/>
-        <w:ind w:left="765"/>
-        <w:rPr>
-          <w:rFonts w:ascii="Microsoft Sans Serif" w:hAnsi="Microsoft Sans Serif" w:cs="Microsoft Sans Serif"/>
-          <w:sz w:val="24"/>
-          <w:szCs w:val="24"/>
-        </w:rPr>
-      </w:pPr>
-      <w:r>
-        <w:rPr>
-          <w:rFonts w:ascii="Microsoft Sans Serif" w:hAnsi="Microsoft Sans Serif" w:cs="Microsoft Sans Serif"/>
-          <w:sz w:val="24"/>
-          <w:szCs w:val="24"/>
-        </w:rPr>
-        <w:t xml:space="preserve">Add system for user to login so that they can’t edit someone else’s data. Add a page to view your data and page to view all data. Make the site </w:t>
-      </w:r>
-      <w:proofErr w:type="gramStart"/>
-      <w:r>
-        <w:rPr>
-          <w:rFonts w:ascii="Microsoft Sans Serif" w:hAnsi="Microsoft Sans Serif" w:cs="Microsoft Sans Serif"/>
-          <w:sz w:val="24"/>
-          <w:szCs w:val="24"/>
-        </w:rPr>
-        <w:t>actually look</w:t>
-      </w:r>
-      <w:proofErr w:type="gramEnd"/>
-      <w:r>
-        <w:rPr>
-          <w:rFonts w:ascii="Microsoft Sans Serif" w:hAnsi="Microsoft Sans Serif" w:cs="Microsoft Sans Serif"/>
-          <w:sz w:val="24"/>
-          <w:szCs w:val="24"/>
-        </w:rPr>
-        <w:t xml:space="preserve"> presentable.</w:t>
+        <w:t>What went wrong in the development of this project?</w:t>
+      </w:r>
+    </w:p>
+    <w:p>
+      <w:pPr>
+        <w:spacing w:line="360" w:lineRule="auto"/>
+        <w:ind w:left="1008"/>
+        <w:rPr>
+          <w:rFonts w:ascii="Microsoft Sans Serif" w:hAnsi="Microsoft Sans Serif" w:cs="Microsoft Sans Serif"/>
+          <w:sz w:val="24"/>
+          <w:szCs w:val="24"/>
+        </w:rPr>
+      </w:pPr>
+      <w:r>
+        <w:rPr>
+          <w:rFonts w:ascii="Microsoft Sans Serif" w:hAnsi="Microsoft Sans Serif" w:cs="Microsoft Sans Serif"/>
+          <w:sz w:val="24"/>
+          <w:szCs w:val="24"/>
+        </w:rPr>
+        <w:t xml:space="preserve">One thing that </w:t>
+      </w:r>
+      <w:r>
+        <w:rPr>
+          <w:rFonts w:ascii="Microsoft Sans Serif" w:hAnsi="Microsoft Sans Serif" w:cs="Microsoft Sans Serif"/>
+          <w:sz w:val="24"/>
+          <w:szCs w:val="24"/>
+        </w:rPr>
+        <w:t xml:space="preserve">held me up for a while was the log in system. When I first went about implementing a system to log </w:t>
+      </w:r>
+      <w:r>
+        <w:rPr>
+          <w:rFonts w:ascii="Microsoft Sans Serif" w:hAnsi="Microsoft Sans Serif" w:cs="Microsoft Sans Serif"/>
+          <w:sz w:val="24"/>
+          <w:szCs w:val="24"/>
+        </w:rPr>
+        <w:t>in,</w:t>
+      </w:r>
+      <w:r>
+        <w:rPr>
+          <w:rFonts w:ascii="Microsoft Sans Serif" w:hAnsi="Microsoft Sans Serif" w:cs="Microsoft Sans Serif"/>
+          <w:sz w:val="24"/>
+          <w:szCs w:val="24"/>
+        </w:rPr>
+        <w:t xml:space="preserve"> I was working on the </w:t>
+      </w:r>
+      <w:r>
+        <w:rPr>
+          <w:rFonts w:ascii="Microsoft Sans Serif" w:hAnsi="Microsoft Sans Serif" w:cs="Microsoft Sans Serif"/>
+          <w:sz w:val="24"/>
+          <w:szCs w:val="24"/>
+        </w:rPr>
+        <w:t>client-side</w:t>
+      </w:r>
+      <w:r>
+        <w:rPr>
+          <w:rFonts w:ascii="Microsoft Sans Serif" w:hAnsi="Microsoft Sans Serif" w:cs="Microsoft Sans Serif"/>
+          <w:sz w:val="24"/>
+          <w:szCs w:val="24"/>
+        </w:rPr>
+        <w:t xml:space="preserve"> code. However, I realized after having spent a day getting the system to work that since each html file was going to get their own version a shared file that I needed to move everything to the server side. This then </w:t>
+      </w:r>
+      <w:r>
+        <w:rPr>
+          <w:rFonts w:ascii="Microsoft Sans Serif" w:hAnsi="Microsoft Sans Serif" w:cs="Microsoft Sans Serif"/>
+          <w:sz w:val="24"/>
+          <w:szCs w:val="24"/>
+        </w:rPr>
+        <w:t>led</w:t>
+      </w:r>
+      <w:r>
+        <w:rPr>
+          <w:rFonts w:ascii="Microsoft Sans Serif" w:hAnsi="Microsoft Sans Serif" w:cs="Microsoft Sans Serif"/>
+          <w:sz w:val="24"/>
+          <w:szCs w:val="24"/>
+        </w:rPr>
+        <w:t xml:space="preserve"> to a bunch of issues with setting up the code to wait for the username so that it wouldn’t try to run anything before it had been </w:t>
+      </w:r>
+      <w:r>
+        <w:rPr>
+          <w:rFonts w:ascii="Microsoft Sans Serif" w:hAnsi="Microsoft Sans Serif" w:cs="Microsoft Sans Serif"/>
+          <w:sz w:val="24"/>
+          <w:szCs w:val="24"/>
+        </w:rPr>
+        <w:t>set up</w:t>
+      </w:r>
+      <w:r>
+        <w:rPr>
+          <w:rFonts w:ascii="Microsoft Sans Serif" w:hAnsi="Microsoft Sans Serif" w:cs="Microsoft Sans Serif"/>
+          <w:sz w:val="24"/>
+          <w:szCs w:val="24"/>
+        </w:rPr>
+        <w:t>.</w:t>
       </w:r>
     </w:p>
     <w:p>
@@ -496,97 +434,98 @@
           <w:sz w:val="24"/>
           <w:szCs w:val="24"/>
         </w:rPr>
-        <w:lastRenderedPageBreak/>
-        <w:t>Do you have a plan for going above and beyond? If so, what is it?</w:t>
-      </w:r>
-    </w:p>
-    <w:p>
-      <w:pPr>
-        <w:spacing w:line="360" w:lineRule="auto"/>
-        <w:ind w:left="765"/>
-        <w:rPr>
-          <w:rFonts w:ascii="Microsoft Sans Serif" w:hAnsi="Microsoft Sans Serif" w:cs="Microsoft Sans Serif"/>
-          <w:sz w:val="24"/>
-          <w:szCs w:val="24"/>
-        </w:rPr>
-      </w:pPr>
-      <w:r>
-        <w:rPr>
-          <w:rFonts w:ascii="Microsoft Sans Serif" w:hAnsi="Microsoft Sans Serif" w:cs="Microsoft Sans Serif"/>
-          <w:sz w:val="24"/>
-          <w:szCs w:val="24"/>
-        </w:rPr>
-        <w:t xml:space="preserve">I have a few things in mind for going above and beyond. First of all, I would like to use a </w:t>
-      </w:r>
-      <w:r>
-        <w:rPr>
-          <w:rFonts w:ascii="Microsoft Sans Serif" w:hAnsi="Microsoft Sans Serif" w:cs="Microsoft Sans Serif"/>
-          <w:sz w:val="24"/>
-          <w:szCs w:val="24"/>
-        </w:rPr>
-        <w:t>CSS</w:t>
-      </w:r>
-      <w:r>
-        <w:rPr>
-          <w:rFonts w:ascii="Microsoft Sans Serif" w:hAnsi="Microsoft Sans Serif" w:cs="Microsoft Sans Serif"/>
-          <w:sz w:val="24"/>
-          <w:szCs w:val="24"/>
-        </w:rPr>
-        <w:t xml:space="preserve"> framework so that my front end doesn’t look horrendous, while I have used one before I remember next to nothing about </w:t>
-      </w:r>
-      <w:proofErr w:type="gramStart"/>
-      <w:r>
-        <w:rPr>
-          <w:rFonts w:ascii="Microsoft Sans Serif" w:hAnsi="Microsoft Sans Serif" w:cs="Microsoft Sans Serif"/>
-          <w:sz w:val="24"/>
-          <w:szCs w:val="24"/>
-        </w:rPr>
-        <w:t>it</w:t>
-      </w:r>
-      <w:proofErr w:type="gramEnd"/>
-      <w:r>
-        <w:rPr>
-          <w:rFonts w:ascii="Microsoft Sans Serif" w:hAnsi="Microsoft Sans Serif" w:cs="Microsoft Sans Serif"/>
-          <w:sz w:val="24"/>
-          <w:szCs w:val="24"/>
-        </w:rPr>
-        <w:t xml:space="preserve"> so I’ll probably have to do a good bit of research back into that. Along with that, I would like to </w:t>
-      </w:r>
-      <w:proofErr w:type="gramStart"/>
-      <w:r>
-        <w:rPr>
-          <w:rFonts w:ascii="Microsoft Sans Serif" w:hAnsi="Microsoft Sans Serif" w:cs="Microsoft Sans Serif"/>
-          <w:sz w:val="24"/>
-          <w:szCs w:val="24"/>
-        </w:rPr>
-        <w:t>look into</w:t>
-      </w:r>
-      <w:proofErr w:type="gramEnd"/>
-      <w:r>
-        <w:rPr>
-          <w:rFonts w:ascii="Microsoft Sans Serif" w:hAnsi="Microsoft Sans Serif" w:cs="Microsoft Sans Serif"/>
-          <w:sz w:val="24"/>
-          <w:szCs w:val="24"/>
-        </w:rPr>
-        <w:t xml:space="preserve"> having a set of tests in Postman so that I don’t have to do the same thing over and over again. I feel like with those two things I’ll probably have my hands very full so that will probably be it, but if I do have any extra </w:t>
-      </w:r>
-      <w:proofErr w:type="gramStart"/>
-      <w:r>
-        <w:rPr>
-          <w:rFonts w:ascii="Microsoft Sans Serif" w:hAnsi="Microsoft Sans Serif" w:cs="Microsoft Sans Serif"/>
-          <w:sz w:val="24"/>
-          <w:szCs w:val="24"/>
-        </w:rPr>
-        <w:t>time</w:t>
-      </w:r>
-      <w:proofErr w:type="gramEnd"/>
-      <w:r>
-        <w:rPr>
-          <w:rFonts w:ascii="Microsoft Sans Serif" w:hAnsi="Microsoft Sans Serif" w:cs="Microsoft Sans Serif"/>
-          <w:sz w:val="24"/>
-          <w:szCs w:val="24"/>
-        </w:rPr>
-        <w:t xml:space="preserve"> I think implementing a delete function for either an entire user or maybe item by item in a given category would be a good addition, though I don’t see myself having the time for that with only a week left.</w:t>
+        <w:t>What did you learn while developing this project?</w:t>
+      </w:r>
+    </w:p>
+    <w:p>
+      <w:pPr>
+        <w:spacing w:line="360" w:lineRule="auto"/>
+        <w:ind w:left="1008"/>
+        <w:rPr>
+          <w:rFonts w:ascii="Microsoft Sans Serif" w:hAnsi="Microsoft Sans Serif" w:cs="Microsoft Sans Serif"/>
+          <w:sz w:val="24"/>
+          <w:szCs w:val="24"/>
+        </w:rPr>
+      </w:pPr>
+      <w:r>
+        <w:rPr>
+          <w:rFonts w:ascii="Microsoft Sans Serif" w:hAnsi="Microsoft Sans Serif" w:cs="Microsoft Sans Serif"/>
+          <w:sz w:val="24"/>
+          <w:szCs w:val="24"/>
+        </w:rPr>
+        <w:t xml:space="preserve">I learned quite a lot through this project. I </w:t>
+      </w:r>
+      <w:r>
+        <w:rPr>
+          <w:rFonts w:ascii="Microsoft Sans Serif" w:hAnsi="Microsoft Sans Serif" w:cs="Microsoft Sans Serif"/>
+          <w:sz w:val="24"/>
+          <w:szCs w:val="24"/>
+        </w:rPr>
+        <w:t>grew my knowledge on</w:t>
+      </w:r>
+      <w:r>
+        <w:rPr>
+          <w:rFonts w:ascii="Microsoft Sans Serif" w:hAnsi="Microsoft Sans Serif" w:cs="Microsoft Sans Serif"/>
+          <w:sz w:val="24"/>
+          <w:szCs w:val="24"/>
+        </w:rPr>
+        <w:t xml:space="preserve"> </w:t>
+      </w:r>
+      <w:r>
+        <w:rPr>
+          <w:rFonts w:ascii="Microsoft Sans Serif" w:hAnsi="Microsoft Sans Serif" w:cs="Microsoft Sans Serif"/>
+          <w:sz w:val="24"/>
+          <w:szCs w:val="24"/>
+        </w:rPr>
+        <w:t xml:space="preserve">how </w:t>
+      </w:r>
+      <w:r>
+        <w:rPr>
+          <w:rFonts w:ascii="Microsoft Sans Serif" w:hAnsi="Microsoft Sans Serif" w:cs="Microsoft Sans Serif"/>
+          <w:sz w:val="24"/>
+          <w:szCs w:val="24"/>
+        </w:rPr>
+        <w:t xml:space="preserve">to </w:t>
+      </w:r>
+      <w:r>
+        <w:rPr>
+          <w:rFonts w:ascii="Microsoft Sans Serif" w:hAnsi="Microsoft Sans Serif" w:cs="Microsoft Sans Serif"/>
+          <w:sz w:val="24"/>
+          <w:szCs w:val="24"/>
+        </w:rPr>
+        <w:t>structure</w:t>
+      </w:r>
+      <w:r>
+        <w:rPr>
+          <w:rFonts w:ascii="Microsoft Sans Serif" w:hAnsi="Microsoft Sans Serif" w:cs="Microsoft Sans Serif"/>
+          <w:sz w:val="24"/>
+          <w:szCs w:val="24"/>
+        </w:rPr>
+        <w:t xml:space="preserve"> asynchronous code so that you can’t use a variable before it’s set. I learned how to redirect to different </w:t>
+      </w:r>
+      <w:r>
+        <w:rPr>
+          <w:rFonts w:ascii="Microsoft Sans Serif" w:hAnsi="Microsoft Sans Serif" w:cs="Microsoft Sans Serif"/>
+          <w:sz w:val="24"/>
+          <w:szCs w:val="24"/>
+        </w:rPr>
+        <w:t>pages and</w:t>
+      </w:r>
+      <w:r>
+        <w:rPr>
+          <w:rFonts w:ascii="Microsoft Sans Serif" w:hAnsi="Microsoft Sans Serif" w:cs="Microsoft Sans Serif"/>
+          <w:sz w:val="24"/>
+          <w:szCs w:val="24"/>
+        </w:rPr>
+        <w:t xml:space="preserve"> use multiple webpack</w:t>
+      </w:r>
+      <w:r>
+        <w:rPr>
+          <w:rFonts w:ascii="Microsoft Sans Serif" w:hAnsi="Microsoft Sans Serif" w:cs="Microsoft Sans Serif"/>
+          <w:sz w:val="24"/>
+          <w:szCs w:val="24"/>
+        </w:rPr>
+        <w:t xml:space="preserve"> bundles. I feel that I was able to better structure my response code on the server so that the layout makes more sense.</w:t>
       </w:r>
     </w:p>
     <w:p>
@@ -609,63 +548,215 @@
           <w:sz w:val="24"/>
           <w:szCs w:val="24"/>
         </w:rPr>
-        <w:t xml:space="preserve">If you used any borrowed code or code fragments, where </w:t>
-      </w:r>
-      <w:proofErr w:type="gramStart"/>
-      <w:r>
-        <w:rPr>
-          <w:rFonts w:ascii="Microsoft Sans Serif" w:hAnsi="Microsoft Sans Serif" w:cs="Microsoft Sans Serif"/>
-          <w:sz w:val="24"/>
-          <w:szCs w:val="24"/>
-        </w:rPr>
-        <w:t>di</w:t>
-      </w:r>
-      <w:proofErr w:type="gramEnd"/>
-      <w:r>
-        <w:rPr>
-          <w:rFonts w:ascii="Microsoft Sans Serif" w:hAnsi="Microsoft Sans Serif" w:cs="Microsoft Sans Serif"/>
-          <w:sz w:val="24"/>
-          <w:szCs w:val="24"/>
-        </w:rPr>
-        <w:t xml:space="preserve"> you get them from? What do the code fragments do? Where are they in your code?</w:t>
-      </w:r>
-    </w:p>
-    <w:p>
-      <w:pPr>
-        <w:spacing w:line="360" w:lineRule="auto"/>
-        <w:ind w:left="765"/>
-        <w:rPr>
-          <w:rFonts w:ascii="Microsoft Sans Serif" w:hAnsi="Microsoft Sans Serif" w:cs="Microsoft Sans Serif"/>
-          <w:sz w:val="24"/>
-          <w:szCs w:val="24"/>
-        </w:rPr>
-      </w:pPr>
-      <w:r>
-        <w:rPr>
-          <w:rFonts w:ascii="Microsoft Sans Serif" w:hAnsi="Microsoft Sans Serif" w:cs="Microsoft Sans Serif"/>
-          <w:sz w:val="24"/>
-          <w:szCs w:val="24"/>
-        </w:rPr>
-        <w:t xml:space="preserve">See “Resources” </w:t>
-      </w:r>
-      <w:proofErr w:type="gramStart"/>
-      <w:r>
-        <w:rPr>
-          <w:rFonts w:ascii="Microsoft Sans Serif" w:hAnsi="Microsoft Sans Serif" w:cs="Microsoft Sans Serif"/>
-          <w:sz w:val="24"/>
-          <w:szCs w:val="24"/>
-        </w:rPr>
-        <w:t>section</w:t>
-      </w:r>
-      <w:proofErr w:type="gramEnd"/>
-    </w:p>
-    <w:p>
-      <w:pPr>
-        <w:spacing w:line="360" w:lineRule="auto"/>
-        <w:rPr>
-          <w:rFonts w:ascii="Microsoft Sans Serif" w:hAnsi="Microsoft Sans Serif" w:cs="Microsoft Sans Serif"/>
-        </w:rPr>
-      </w:pPr>
+        <w:lastRenderedPageBreak/>
+        <w:t>If you were to continue, what would you do to improve your application?</w:t>
+      </w:r>
+    </w:p>
+    <w:p>
+      <w:pPr>
+        <w:pStyle w:val="ListParagraph"/>
+        <w:spacing w:line="360" w:lineRule="auto"/>
+        <w:ind w:left="1008"/>
+        <w:rPr>
+          <w:rFonts w:ascii="Microsoft Sans Serif" w:hAnsi="Microsoft Sans Serif" w:cs="Microsoft Sans Serif"/>
+          <w:sz w:val="24"/>
+          <w:szCs w:val="24"/>
+        </w:rPr>
+      </w:pPr>
+      <w:r>
+        <w:rPr>
+          <w:rFonts w:ascii="Microsoft Sans Serif" w:hAnsi="Microsoft Sans Serif" w:cs="Microsoft Sans Serif"/>
+          <w:sz w:val="24"/>
+          <w:szCs w:val="24"/>
+        </w:rPr>
+        <w:t xml:space="preserve">There are two things I think I would look to do if I continued. One thing is setting up </w:t>
+      </w:r>
+      <w:r>
+        <w:rPr>
+          <w:rFonts w:ascii="Microsoft Sans Serif" w:hAnsi="Microsoft Sans Serif" w:cs="Microsoft Sans Serif"/>
+          <w:sz w:val="24"/>
+          <w:szCs w:val="24"/>
+        </w:rPr>
+        <w:t>CSS</w:t>
+      </w:r>
+      <w:r>
+        <w:rPr>
+          <w:rFonts w:ascii="Microsoft Sans Serif" w:hAnsi="Microsoft Sans Serif" w:cs="Microsoft Sans Serif"/>
+          <w:sz w:val="24"/>
+          <w:szCs w:val="24"/>
+        </w:rPr>
+        <w:t xml:space="preserve"> so that the website is mobile friendly. Another thing I would do is set up the API to be able to add individual items in a user’s different information sections without replacing the entire section.</w:t>
+      </w:r>
+    </w:p>
+    <w:p>
+      <w:pPr>
+        <w:pStyle w:val="ListParagraph"/>
+        <w:numPr>
+          <w:ilvl w:val="0"/>
+          <w:numId w:val="3"/>
+        </w:numPr>
+        <w:spacing w:line="360" w:lineRule="auto"/>
+        <w:rPr>
+          <w:rFonts w:ascii="Microsoft Sans Serif" w:hAnsi="Microsoft Sans Serif" w:cs="Microsoft Sans Serif"/>
+          <w:sz w:val="24"/>
+          <w:szCs w:val="24"/>
+        </w:rPr>
+      </w:pPr>
+      <w:r>
+        <w:rPr>
+          <w:rFonts w:ascii="Microsoft Sans Serif" w:hAnsi="Microsoft Sans Serif" w:cs="Microsoft Sans Serif"/>
+          <w:sz w:val="24"/>
+          <w:szCs w:val="24"/>
+        </w:rPr>
+        <w:t>If you went above and beyond, how did you do so?</w:t>
+      </w:r>
+    </w:p>
+    <w:p>
+      <w:pPr>
+        <w:spacing w:line="360" w:lineRule="auto"/>
+        <w:ind w:left="1008"/>
+        <w:rPr>
+          <w:rFonts w:ascii="Microsoft Sans Serif" w:hAnsi="Microsoft Sans Serif" w:cs="Microsoft Sans Serif"/>
+          <w:sz w:val="24"/>
+          <w:szCs w:val="24"/>
+        </w:rPr>
+      </w:pPr>
+      <w:r>
+        <w:rPr>
+          <w:rFonts w:ascii="Microsoft Sans Serif" w:hAnsi="Microsoft Sans Serif" w:cs="Microsoft Sans Serif"/>
+          <w:sz w:val="24"/>
+          <w:szCs w:val="24"/>
+        </w:rPr>
+        <w:t xml:space="preserve">I did two main things to go above and beyond in this project. Firstly, I re-learned how to use </w:t>
+      </w:r>
+      <w:proofErr w:type="spellStart"/>
+      <w:r>
+        <w:rPr>
+          <w:rFonts w:ascii="Microsoft Sans Serif" w:hAnsi="Microsoft Sans Serif" w:cs="Microsoft Sans Serif"/>
+          <w:sz w:val="24"/>
+          <w:szCs w:val="24"/>
+        </w:rPr>
+        <w:t>B</w:t>
+      </w:r>
+      <w:r>
+        <w:rPr>
+          <w:rFonts w:ascii="Microsoft Sans Serif" w:hAnsi="Microsoft Sans Serif" w:cs="Microsoft Sans Serif"/>
+          <w:sz w:val="24"/>
+          <w:szCs w:val="24"/>
+        </w:rPr>
+        <w:t>ulma</w:t>
+      </w:r>
+      <w:proofErr w:type="spellEnd"/>
+      <w:r>
+        <w:rPr>
+          <w:rFonts w:ascii="Microsoft Sans Serif" w:hAnsi="Microsoft Sans Serif" w:cs="Microsoft Sans Serif"/>
+          <w:sz w:val="24"/>
+          <w:szCs w:val="24"/>
+        </w:rPr>
+        <w:t xml:space="preserve"> so that my website would look good. Secondly, I setup a suit of tests in postman to run tests on every endpoint of the server/API.</w:t>
+      </w:r>
+    </w:p>
+    <w:p>
+      <w:pPr>
+        <w:spacing w:line="360" w:lineRule="auto"/>
+        <w:ind w:left="1008"/>
+        <w:rPr>
+          <w:rFonts w:ascii="Microsoft Sans Serif" w:hAnsi="Microsoft Sans Serif" w:cs="Microsoft Sans Serif"/>
+          <w:sz w:val="24"/>
+          <w:szCs w:val="24"/>
+        </w:rPr>
+      </w:pPr>
+      <w:r>
+        <w:rPr>
+          <w:rFonts w:ascii="Microsoft Sans Serif" w:hAnsi="Microsoft Sans Serif" w:cs="Microsoft Sans Serif"/>
+          <w:noProof/>
+          <w:sz w:val="24"/>
+          <w:szCs w:val="24"/>
+        </w:rPr>
+        <w:drawing>
+          <wp:inline distT="0" distB="0" distL="0" distR="0" wp14:anchorId="172B5B37" wp14:editId="51D67826">
+            <wp:extent cx="4691270" cy="2466425"/>
+            <wp:effectExtent l="0" t="0" r="0" b="0"/>
+            <wp:docPr id="319628259" name="Picture 1" descr="A screenshot of a computer program&#10;&#10;Description automatically generated"/>
+            <wp:cNvGraphicFramePr>
+              <a:graphicFrameLocks xmlns:a="http://schemas.openxmlformats.org/drawingml/2006/main" noChangeAspect="1"/>
+            </wp:cNvGraphicFramePr>
+            <a:graphic xmlns:a="http://schemas.openxmlformats.org/drawingml/2006/main">
+              <a:graphicData uri="http://schemas.openxmlformats.org/drawingml/2006/picture">
+                <pic:pic xmlns:pic="http://schemas.openxmlformats.org/drawingml/2006/picture">
+                  <pic:nvPicPr>
+                    <pic:cNvPr id="319628259" name="Picture 1" descr="A screenshot of a computer program&#10;&#10;Description automatically generated"/>
+                    <pic:cNvPicPr/>
+                  </pic:nvPicPr>
+                  <pic:blipFill>
+                    <a:blip r:embed="rId5" cstate="print">
+                      <a:extLst>
+                        <a:ext uri="{28A0092B-C50C-407E-A947-70E740481C1C}">
+                          <a14:useLocalDpi xmlns:a14="http://schemas.microsoft.com/office/drawing/2010/main" val="0"/>
+                        </a:ext>
+                      </a:extLst>
+                    </a:blip>
+                    <a:stretch>
+                      <a:fillRect/>
+                    </a:stretch>
+                  </pic:blipFill>
+                  <pic:spPr>
+                    <a:xfrm>
+                      <a:off x="0" y="0"/>
+                      <a:ext cx="4712762" cy="2477725"/>
+                    </a:xfrm>
+                    <a:prstGeom prst="rect">
+                      <a:avLst/>
+                    </a:prstGeom>
+                  </pic:spPr>
+                </pic:pic>
+              </a:graphicData>
+            </a:graphic>
+          </wp:inline>
+        </w:drawing>
+      </w:r>
+    </w:p>
+    <w:p>
+      <w:pPr>
+        <w:pStyle w:val="ListParagraph"/>
+        <w:numPr>
+          <w:ilvl w:val="0"/>
+          <w:numId w:val="3"/>
+        </w:numPr>
+        <w:spacing w:line="360" w:lineRule="auto"/>
+        <w:rPr>
+          <w:rFonts w:ascii="Microsoft Sans Serif" w:hAnsi="Microsoft Sans Serif" w:cs="Microsoft Sans Serif"/>
+          <w:sz w:val="24"/>
+          <w:szCs w:val="24"/>
+        </w:rPr>
+      </w:pPr>
+      <w:r>
+        <w:rPr>
+          <w:rFonts w:ascii="Microsoft Sans Serif" w:hAnsi="Microsoft Sans Serif" w:cs="Microsoft Sans Serif"/>
+          <w:sz w:val="24"/>
+          <w:szCs w:val="24"/>
+        </w:rPr>
+        <w:t>If you used any borrowed code of code fragments, where did you get them from? What do the code fragments do? Where are they in your code?</w:t>
+      </w:r>
+    </w:p>
+    <w:p>
+      <w:pPr>
+        <w:spacing w:line="360" w:lineRule="auto"/>
+        <w:ind w:left="1008"/>
+        <w:rPr>
+          <w:rFonts w:ascii="Microsoft Sans Serif" w:hAnsi="Microsoft Sans Serif" w:cs="Microsoft Sans Serif"/>
+          <w:sz w:val="24"/>
+          <w:szCs w:val="24"/>
+        </w:rPr>
+      </w:pPr>
+      <w:r>
+        <w:rPr>
+          <w:rFonts w:ascii="Microsoft Sans Serif" w:hAnsi="Microsoft Sans Serif" w:cs="Microsoft Sans Serif"/>
+          <w:sz w:val="24"/>
+          <w:szCs w:val="24"/>
+        </w:rPr>
+        <w:t>See “Resources” section.</w:t>
+      </w:r>
     </w:p>
     <w:p>
       <w:pPr>
@@ -788,7 +879,15 @@
           <w:sz w:val="24"/>
           <w:szCs w:val="24"/>
         </w:rPr>
-        <w:t xml:space="preserve">Gets the only html file that </w:t>
+        <w:t xml:space="preserve">Gets the </w:t>
+      </w:r>
+      <w:r>
+        <w:rPr>
+          <w:rFonts w:ascii="Microsoft Sans Serif" w:hAnsi="Microsoft Sans Serif" w:cs="Microsoft Sans Serif"/>
+          <w:sz w:val="24"/>
+          <w:szCs w:val="24"/>
+        </w:rPr>
+        <w:t xml:space="preserve">home </w:t>
       </w:r>
       <w:proofErr w:type="gramStart"/>
       <w:r>
@@ -797,6 +896,649 @@
           <w:sz w:val="24"/>
           <w:szCs w:val="24"/>
         </w:rPr>
+        <w:t>page</w:t>
+      </w:r>
+      <w:proofErr w:type="gramEnd"/>
+    </w:p>
+    <w:p>
+      <w:pPr>
+        <w:pStyle w:val="ListParagraph"/>
+        <w:numPr>
+          <w:ilvl w:val="1"/>
+          <w:numId w:val="2"/>
+        </w:numPr>
+        <w:spacing w:line="360" w:lineRule="auto"/>
+        <w:rPr>
+          <w:rFonts w:ascii="Microsoft Sans Serif" w:hAnsi="Microsoft Sans Serif" w:cs="Microsoft Sans Serif"/>
+          <w:sz w:val="24"/>
+          <w:szCs w:val="24"/>
+        </w:rPr>
+      </w:pPr>
+      <w:r>
+        <w:rPr>
+          <w:rFonts w:ascii="Microsoft Sans Serif" w:hAnsi="Microsoft Sans Serif" w:cs="Microsoft Sans Serif"/>
+          <w:sz w:val="24"/>
+          <w:szCs w:val="24"/>
+        </w:rPr>
+        <w:t xml:space="preserve">Return Type(s): </w:t>
+      </w:r>
+      <w:proofErr w:type="gramStart"/>
+      <w:r>
+        <w:rPr>
+          <w:rFonts w:ascii="Microsoft Sans Serif" w:hAnsi="Microsoft Sans Serif" w:cs="Microsoft Sans Serif"/>
+          <w:sz w:val="24"/>
+          <w:szCs w:val="24"/>
+        </w:rPr>
+        <w:t>html</w:t>
+      </w:r>
+      <w:proofErr w:type="gramEnd"/>
+    </w:p>
+    <w:p>
+      <w:pPr>
+        <w:pStyle w:val="ListParagraph"/>
+        <w:numPr>
+          <w:ilvl w:val="0"/>
+          <w:numId w:val="2"/>
+        </w:numPr>
+        <w:spacing w:line="360" w:lineRule="auto"/>
+        <w:rPr>
+          <w:rFonts w:ascii="Microsoft Sans Serif" w:hAnsi="Microsoft Sans Serif" w:cs="Microsoft Sans Serif"/>
+          <w:sz w:val="24"/>
+          <w:szCs w:val="24"/>
+        </w:rPr>
+      </w:pPr>
+      <w:r>
+        <w:rPr>
+          <w:rFonts w:ascii="Microsoft Sans Serif" w:hAnsi="Microsoft Sans Serif" w:cs="Microsoft Sans Serif"/>
+          <w:sz w:val="24"/>
+          <w:szCs w:val="24"/>
+        </w:rPr>
+        <w:lastRenderedPageBreak/>
+        <w:t>‘/</w:t>
+      </w:r>
+      <w:proofErr w:type="spellStart"/>
+      <w:r>
+        <w:rPr>
+          <w:rFonts w:ascii="Microsoft Sans Serif" w:hAnsi="Microsoft Sans Serif" w:cs="Microsoft Sans Serif"/>
+          <w:sz w:val="24"/>
+          <w:szCs w:val="24"/>
+        </w:rPr>
+        <w:t>myPage</w:t>
+      </w:r>
+      <w:proofErr w:type="spellEnd"/>
+      <w:r>
+        <w:rPr>
+          <w:rFonts w:ascii="Microsoft Sans Serif" w:hAnsi="Microsoft Sans Serif" w:cs="Microsoft Sans Serif"/>
+          <w:sz w:val="24"/>
+          <w:szCs w:val="24"/>
+        </w:rPr>
+        <w:t xml:space="preserve">’: </w:t>
+      </w:r>
+    </w:p>
+    <w:p>
+      <w:pPr>
+        <w:pStyle w:val="ListParagraph"/>
+        <w:numPr>
+          <w:ilvl w:val="1"/>
+          <w:numId w:val="2"/>
+        </w:numPr>
+        <w:spacing w:line="360" w:lineRule="auto"/>
+        <w:rPr>
+          <w:rFonts w:ascii="Microsoft Sans Serif" w:hAnsi="Microsoft Sans Serif" w:cs="Microsoft Sans Serif"/>
+          <w:sz w:val="24"/>
+          <w:szCs w:val="24"/>
+        </w:rPr>
+      </w:pPr>
+      <w:r>
+        <w:rPr>
+          <w:rFonts w:ascii="Microsoft Sans Serif" w:hAnsi="Microsoft Sans Serif" w:cs="Microsoft Sans Serif"/>
+          <w:sz w:val="24"/>
+          <w:szCs w:val="24"/>
+        </w:rPr>
+        <w:t xml:space="preserve">Method(s): </w:t>
+      </w:r>
+      <w:proofErr w:type="gramStart"/>
+      <w:r>
+        <w:rPr>
+          <w:rFonts w:ascii="Microsoft Sans Serif" w:hAnsi="Microsoft Sans Serif" w:cs="Microsoft Sans Serif"/>
+          <w:sz w:val="24"/>
+          <w:szCs w:val="24"/>
+        </w:rPr>
+        <w:t>GET</w:t>
+      </w:r>
+      <w:proofErr w:type="gramEnd"/>
+    </w:p>
+    <w:p>
+      <w:pPr>
+        <w:pStyle w:val="ListParagraph"/>
+        <w:numPr>
+          <w:ilvl w:val="1"/>
+          <w:numId w:val="2"/>
+        </w:numPr>
+        <w:spacing w:line="360" w:lineRule="auto"/>
+        <w:rPr>
+          <w:rFonts w:ascii="Microsoft Sans Serif" w:hAnsi="Microsoft Sans Serif" w:cs="Microsoft Sans Serif"/>
+          <w:sz w:val="24"/>
+          <w:szCs w:val="24"/>
+        </w:rPr>
+      </w:pPr>
+      <w:r>
+        <w:rPr>
+          <w:rFonts w:ascii="Microsoft Sans Serif" w:hAnsi="Microsoft Sans Serif" w:cs="Microsoft Sans Serif"/>
+          <w:sz w:val="24"/>
+          <w:szCs w:val="24"/>
+        </w:rPr>
+        <w:t>Params: N/A</w:t>
+      </w:r>
+    </w:p>
+    <w:p>
+      <w:pPr>
+        <w:pStyle w:val="ListParagraph"/>
+        <w:numPr>
+          <w:ilvl w:val="1"/>
+          <w:numId w:val="2"/>
+        </w:numPr>
+        <w:spacing w:line="360" w:lineRule="auto"/>
+        <w:rPr>
+          <w:rFonts w:ascii="Microsoft Sans Serif" w:hAnsi="Microsoft Sans Serif" w:cs="Microsoft Sans Serif"/>
+          <w:sz w:val="24"/>
+          <w:szCs w:val="24"/>
+        </w:rPr>
+      </w:pPr>
+      <w:r>
+        <w:rPr>
+          <w:rFonts w:ascii="Microsoft Sans Serif" w:hAnsi="Microsoft Sans Serif" w:cs="Microsoft Sans Serif"/>
+          <w:sz w:val="24"/>
+          <w:szCs w:val="24"/>
+        </w:rPr>
+        <w:t xml:space="preserve">Gets the only my-page html </w:t>
+      </w:r>
+      <w:proofErr w:type="gramStart"/>
+      <w:r>
+        <w:rPr>
+          <w:rFonts w:ascii="Microsoft Sans Serif" w:hAnsi="Microsoft Sans Serif" w:cs="Microsoft Sans Serif"/>
+          <w:sz w:val="24"/>
+          <w:szCs w:val="24"/>
+        </w:rPr>
+        <w:t>file</w:t>
+      </w:r>
+      <w:proofErr w:type="gramEnd"/>
+    </w:p>
+    <w:p>
+      <w:pPr>
+        <w:pStyle w:val="ListParagraph"/>
+        <w:numPr>
+          <w:ilvl w:val="1"/>
+          <w:numId w:val="2"/>
+        </w:numPr>
+        <w:spacing w:line="360" w:lineRule="auto"/>
+        <w:rPr>
+          <w:rFonts w:ascii="Microsoft Sans Serif" w:hAnsi="Microsoft Sans Serif" w:cs="Microsoft Sans Serif"/>
+          <w:sz w:val="24"/>
+          <w:szCs w:val="24"/>
+        </w:rPr>
+      </w:pPr>
+      <w:r>
+        <w:rPr>
+          <w:rFonts w:ascii="Microsoft Sans Serif" w:hAnsi="Microsoft Sans Serif" w:cs="Microsoft Sans Serif"/>
+          <w:sz w:val="24"/>
+          <w:szCs w:val="24"/>
+        </w:rPr>
+        <w:t xml:space="preserve">Return Type(s): </w:t>
+      </w:r>
+      <w:proofErr w:type="gramStart"/>
+      <w:r>
+        <w:rPr>
+          <w:rFonts w:ascii="Microsoft Sans Serif" w:hAnsi="Microsoft Sans Serif" w:cs="Microsoft Sans Serif"/>
+          <w:sz w:val="24"/>
+          <w:szCs w:val="24"/>
+        </w:rPr>
+        <w:t>html</w:t>
+      </w:r>
+      <w:proofErr w:type="gramEnd"/>
+    </w:p>
+    <w:p>
+      <w:pPr>
+        <w:pStyle w:val="ListParagraph"/>
+        <w:numPr>
+          <w:ilvl w:val="0"/>
+          <w:numId w:val="2"/>
+        </w:numPr>
+        <w:spacing w:line="360" w:lineRule="auto"/>
+        <w:rPr>
+          <w:rFonts w:ascii="Microsoft Sans Serif" w:hAnsi="Microsoft Sans Serif" w:cs="Microsoft Sans Serif"/>
+          <w:sz w:val="24"/>
+          <w:szCs w:val="24"/>
+        </w:rPr>
+      </w:pPr>
+      <w:r>
+        <w:rPr>
+          <w:rFonts w:ascii="Microsoft Sans Serif" w:hAnsi="Microsoft Sans Serif" w:cs="Microsoft Sans Serif"/>
+          <w:sz w:val="24"/>
+          <w:szCs w:val="24"/>
+        </w:rPr>
+        <w:t xml:space="preserve">‘/login’: </w:t>
+      </w:r>
+    </w:p>
+    <w:p>
+      <w:pPr>
+        <w:pStyle w:val="ListParagraph"/>
+        <w:numPr>
+          <w:ilvl w:val="1"/>
+          <w:numId w:val="2"/>
+        </w:numPr>
+        <w:spacing w:line="360" w:lineRule="auto"/>
+        <w:rPr>
+          <w:rFonts w:ascii="Microsoft Sans Serif" w:hAnsi="Microsoft Sans Serif" w:cs="Microsoft Sans Serif"/>
+          <w:sz w:val="24"/>
+          <w:szCs w:val="24"/>
+        </w:rPr>
+      </w:pPr>
+      <w:r>
+        <w:rPr>
+          <w:rFonts w:ascii="Microsoft Sans Serif" w:hAnsi="Microsoft Sans Serif" w:cs="Microsoft Sans Serif"/>
+          <w:sz w:val="24"/>
+          <w:szCs w:val="24"/>
+        </w:rPr>
+        <w:t xml:space="preserve">Method(s): </w:t>
+      </w:r>
+      <w:proofErr w:type="gramStart"/>
+      <w:r>
+        <w:rPr>
+          <w:rFonts w:ascii="Microsoft Sans Serif" w:hAnsi="Microsoft Sans Serif" w:cs="Microsoft Sans Serif"/>
+          <w:sz w:val="24"/>
+          <w:szCs w:val="24"/>
+        </w:rPr>
+        <w:t>GET</w:t>
+      </w:r>
+      <w:proofErr w:type="gramEnd"/>
+    </w:p>
+    <w:p>
+      <w:pPr>
+        <w:pStyle w:val="ListParagraph"/>
+        <w:numPr>
+          <w:ilvl w:val="1"/>
+          <w:numId w:val="2"/>
+        </w:numPr>
+        <w:spacing w:line="360" w:lineRule="auto"/>
+        <w:rPr>
+          <w:rFonts w:ascii="Microsoft Sans Serif" w:hAnsi="Microsoft Sans Serif" w:cs="Microsoft Sans Serif"/>
+          <w:sz w:val="24"/>
+          <w:szCs w:val="24"/>
+        </w:rPr>
+      </w:pPr>
+      <w:r>
+        <w:rPr>
+          <w:rFonts w:ascii="Microsoft Sans Serif" w:hAnsi="Microsoft Sans Serif" w:cs="Microsoft Sans Serif"/>
+          <w:sz w:val="24"/>
+          <w:szCs w:val="24"/>
+        </w:rPr>
+        <w:t>Params: N/A</w:t>
+      </w:r>
+    </w:p>
+    <w:p>
+      <w:pPr>
+        <w:pStyle w:val="ListParagraph"/>
+        <w:numPr>
+          <w:ilvl w:val="1"/>
+          <w:numId w:val="2"/>
+        </w:numPr>
+        <w:spacing w:line="360" w:lineRule="auto"/>
+        <w:rPr>
+          <w:rFonts w:ascii="Microsoft Sans Serif" w:hAnsi="Microsoft Sans Serif" w:cs="Microsoft Sans Serif"/>
+          <w:sz w:val="24"/>
+          <w:szCs w:val="24"/>
+        </w:rPr>
+      </w:pPr>
+      <w:r>
+        <w:rPr>
+          <w:rFonts w:ascii="Microsoft Sans Serif" w:hAnsi="Microsoft Sans Serif" w:cs="Microsoft Sans Serif"/>
+          <w:sz w:val="24"/>
+          <w:szCs w:val="24"/>
+        </w:rPr>
+        <w:t xml:space="preserve">Gets the login html </w:t>
+      </w:r>
+      <w:proofErr w:type="gramStart"/>
+      <w:r>
+        <w:rPr>
+          <w:rFonts w:ascii="Microsoft Sans Serif" w:hAnsi="Microsoft Sans Serif" w:cs="Microsoft Sans Serif"/>
+          <w:sz w:val="24"/>
+          <w:szCs w:val="24"/>
+        </w:rPr>
+        <w:t>file</w:t>
+      </w:r>
+      <w:proofErr w:type="gramEnd"/>
+    </w:p>
+    <w:p>
+      <w:pPr>
+        <w:pStyle w:val="ListParagraph"/>
+        <w:numPr>
+          <w:ilvl w:val="1"/>
+          <w:numId w:val="2"/>
+        </w:numPr>
+        <w:spacing w:line="360" w:lineRule="auto"/>
+        <w:rPr>
+          <w:rFonts w:ascii="Microsoft Sans Serif" w:hAnsi="Microsoft Sans Serif" w:cs="Microsoft Sans Serif"/>
+          <w:sz w:val="24"/>
+          <w:szCs w:val="24"/>
+        </w:rPr>
+      </w:pPr>
+      <w:r>
+        <w:rPr>
+          <w:rFonts w:ascii="Microsoft Sans Serif" w:hAnsi="Microsoft Sans Serif" w:cs="Microsoft Sans Serif"/>
+          <w:sz w:val="24"/>
+          <w:szCs w:val="24"/>
+        </w:rPr>
+        <w:t xml:space="preserve">Return Type(s): </w:t>
+      </w:r>
+      <w:proofErr w:type="gramStart"/>
+      <w:r>
+        <w:rPr>
+          <w:rFonts w:ascii="Microsoft Sans Serif" w:hAnsi="Microsoft Sans Serif" w:cs="Microsoft Sans Serif"/>
+          <w:sz w:val="24"/>
+          <w:szCs w:val="24"/>
+        </w:rPr>
+        <w:t>html</w:t>
+      </w:r>
+      <w:proofErr w:type="gramEnd"/>
+    </w:p>
+    <w:p>
+      <w:pPr>
+        <w:pStyle w:val="ListParagraph"/>
+        <w:numPr>
+          <w:ilvl w:val="0"/>
+          <w:numId w:val="2"/>
+        </w:numPr>
+        <w:spacing w:line="360" w:lineRule="auto"/>
+        <w:rPr>
+          <w:rFonts w:ascii="Microsoft Sans Serif" w:hAnsi="Microsoft Sans Serif" w:cs="Microsoft Sans Serif"/>
+          <w:sz w:val="24"/>
+          <w:szCs w:val="24"/>
+        </w:rPr>
+      </w:pPr>
+      <w:r>
+        <w:rPr>
+          <w:rFonts w:ascii="Microsoft Sans Serif" w:hAnsi="Microsoft Sans Serif" w:cs="Microsoft Sans Serif"/>
+          <w:sz w:val="24"/>
+          <w:szCs w:val="24"/>
+        </w:rPr>
+        <w:t>‘/</w:t>
+      </w:r>
+      <w:proofErr w:type="spellStart"/>
+      <w:r>
+        <w:rPr>
+          <w:rFonts w:ascii="Microsoft Sans Serif" w:hAnsi="Microsoft Sans Serif" w:cs="Microsoft Sans Serif"/>
+          <w:sz w:val="24"/>
+          <w:szCs w:val="24"/>
+        </w:rPr>
+        <w:t>allUsers</w:t>
+      </w:r>
+      <w:proofErr w:type="spellEnd"/>
+      <w:r>
+        <w:rPr>
+          <w:rFonts w:ascii="Microsoft Sans Serif" w:hAnsi="Microsoft Sans Serif" w:cs="Microsoft Sans Serif"/>
+          <w:sz w:val="24"/>
+          <w:szCs w:val="24"/>
+        </w:rPr>
+        <w:t xml:space="preserve">’: </w:t>
+      </w:r>
+    </w:p>
+    <w:p>
+      <w:pPr>
+        <w:pStyle w:val="ListParagraph"/>
+        <w:numPr>
+          <w:ilvl w:val="1"/>
+          <w:numId w:val="2"/>
+        </w:numPr>
+        <w:spacing w:line="360" w:lineRule="auto"/>
+        <w:rPr>
+          <w:rFonts w:ascii="Microsoft Sans Serif" w:hAnsi="Microsoft Sans Serif" w:cs="Microsoft Sans Serif"/>
+          <w:sz w:val="24"/>
+          <w:szCs w:val="24"/>
+        </w:rPr>
+      </w:pPr>
+      <w:r>
+        <w:rPr>
+          <w:rFonts w:ascii="Microsoft Sans Serif" w:hAnsi="Microsoft Sans Serif" w:cs="Microsoft Sans Serif"/>
+          <w:sz w:val="24"/>
+          <w:szCs w:val="24"/>
+        </w:rPr>
+        <w:t xml:space="preserve">Method(s): </w:t>
+      </w:r>
+      <w:proofErr w:type="gramStart"/>
+      <w:r>
+        <w:rPr>
+          <w:rFonts w:ascii="Microsoft Sans Serif" w:hAnsi="Microsoft Sans Serif" w:cs="Microsoft Sans Serif"/>
+          <w:sz w:val="24"/>
+          <w:szCs w:val="24"/>
+        </w:rPr>
+        <w:t>GET</w:t>
+      </w:r>
+      <w:proofErr w:type="gramEnd"/>
+    </w:p>
+    <w:p>
+      <w:pPr>
+        <w:pStyle w:val="ListParagraph"/>
+        <w:numPr>
+          <w:ilvl w:val="1"/>
+          <w:numId w:val="2"/>
+        </w:numPr>
+        <w:spacing w:line="360" w:lineRule="auto"/>
+        <w:rPr>
+          <w:rFonts w:ascii="Microsoft Sans Serif" w:hAnsi="Microsoft Sans Serif" w:cs="Microsoft Sans Serif"/>
+          <w:sz w:val="24"/>
+          <w:szCs w:val="24"/>
+        </w:rPr>
+      </w:pPr>
+      <w:r>
+        <w:rPr>
+          <w:rFonts w:ascii="Microsoft Sans Serif" w:hAnsi="Microsoft Sans Serif" w:cs="Microsoft Sans Serif"/>
+          <w:sz w:val="24"/>
+          <w:szCs w:val="24"/>
+        </w:rPr>
+        <w:t>Params: N/A</w:t>
+      </w:r>
+    </w:p>
+    <w:p>
+      <w:pPr>
+        <w:pStyle w:val="ListParagraph"/>
+        <w:numPr>
+          <w:ilvl w:val="1"/>
+          <w:numId w:val="2"/>
+        </w:numPr>
+        <w:spacing w:line="360" w:lineRule="auto"/>
+        <w:rPr>
+          <w:rFonts w:ascii="Microsoft Sans Serif" w:hAnsi="Microsoft Sans Serif" w:cs="Microsoft Sans Serif"/>
+          <w:sz w:val="24"/>
+          <w:szCs w:val="24"/>
+        </w:rPr>
+      </w:pPr>
+      <w:r>
+        <w:rPr>
+          <w:rFonts w:ascii="Microsoft Sans Serif" w:hAnsi="Microsoft Sans Serif" w:cs="Microsoft Sans Serif"/>
+          <w:sz w:val="24"/>
+          <w:szCs w:val="24"/>
+        </w:rPr>
+        <w:t xml:space="preserve">Gets the </w:t>
+      </w:r>
+      <w:proofErr w:type="spellStart"/>
+      <w:r>
+        <w:rPr>
+          <w:rFonts w:ascii="Microsoft Sans Serif" w:hAnsi="Microsoft Sans Serif" w:cs="Microsoft Sans Serif"/>
+          <w:sz w:val="24"/>
+          <w:szCs w:val="24"/>
+        </w:rPr>
+        <w:t>allUsers</w:t>
+      </w:r>
+      <w:proofErr w:type="spellEnd"/>
+      <w:r>
+        <w:rPr>
+          <w:rFonts w:ascii="Microsoft Sans Serif" w:hAnsi="Microsoft Sans Serif" w:cs="Microsoft Sans Serif"/>
+          <w:sz w:val="24"/>
+          <w:szCs w:val="24"/>
+        </w:rPr>
+        <w:t xml:space="preserve"> html </w:t>
+      </w:r>
+      <w:proofErr w:type="gramStart"/>
+      <w:r>
+        <w:rPr>
+          <w:rFonts w:ascii="Microsoft Sans Serif" w:hAnsi="Microsoft Sans Serif" w:cs="Microsoft Sans Serif"/>
+          <w:sz w:val="24"/>
+          <w:szCs w:val="24"/>
+        </w:rPr>
+        <w:t>file</w:t>
+      </w:r>
+      <w:proofErr w:type="gramEnd"/>
+    </w:p>
+    <w:p>
+      <w:pPr>
+        <w:pStyle w:val="ListParagraph"/>
+        <w:numPr>
+          <w:ilvl w:val="1"/>
+          <w:numId w:val="2"/>
+        </w:numPr>
+        <w:spacing w:line="360" w:lineRule="auto"/>
+        <w:rPr>
+          <w:rFonts w:ascii="Microsoft Sans Serif" w:hAnsi="Microsoft Sans Serif" w:cs="Microsoft Sans Serif"/>
+          <w:sz w:val="24"/>
+          <w:szCs w:val="24"/>
+        </w:rPr>
+      </w:pPr>
+      <w:r>
+        <w:rPr>
+          <w:rFonts w:ascii="Microsoft Sans Serif" w:hAnsi="Microsoft Sans Serif" w:cs="Microsoft Sans Serif"/>
+          <w:sz w:val="24"/>
+          <w:szCs w:val="24"/>
+        </w:rPr>
+        <w:t xml:space="preserve">Return Type(s): </w:t>
+      </w:r>
+      <w:proofErr w:type="gramStart"/>
+      <w:r>
+        <w:rPr>
+          <w:rFonts w:ascii="Microsoft Sans Serif" w:hAnsi="Microsoft Sans Serif" w:cs="Microsoft Sans Serif"/>
+          <w:sz w:val="24"/>
+          <w:szCs w:val="24"/>
+        </w:rPr>
+        <w:t>html</w:t>
+      </w:r>
+      <w:proofErr w:type="gramEnd"/>
+    </w:p>
+    <w:p>
+      <w:pPr>
+        <w:pStyle w:val="ListParagraph"/>
+        <w:numPr>
+          <w:ilvl w:val="0"/>
+          <w:numId w:val="2"/>
+        </w:numPr>
+        <w:spacing w:line="360" w:lineRule="auto"/>
+        <w:rPr>
+          <w:rFonts w:ascii="Microsoft Sans Serif" w:hAnsi="Microsoft Sans Serif" w:cs="Microsoft Sans Serif"/>
+          <w:sz w:val="24"/>
+          <w:szCs w:val="24"/>
+        </w:rPr>
+      </w:pPr>
+      <w:r>
+        <w:rPr>
+          <w:rFonts w:ascii="Microsoft Sans Serif" w:hAnsi="Microsoft Sans Serif" w:cs="Microsoft Sans Serif"/>
+          <w:sz w:val="24"/>
+          <w:szCs w:val="24"/>
+        </w:rPr>
+        <w:t>‘/style.css’:</w:t>
+      </w:r>
+    </w:p>
+    <w:p>
+      <w:pPr>
+        <w:pStyle w:val="ListParagraph"/>
+        <w:numPr>
+          <w:ilvl w:val="1"/>
+          <w:numId w:val="2"/>
+        </w:numPr>
+        <w:spacing w:line="360" w:lineRule="auto"/>
+        <w:rPr>
+          <w:rFonts w:ascii="Microsoft Sans Serif" w:hAnsi="Microsoft Sans Serif" w:cs="Microsoft Sans Serif"/>
+          <w:sz w:val="24"/>
+          <w:szCs w:val="24"/>
+        </w:rPr>
+      </w:pPr>
+      <w:r>
+        <w:rPr>
+          <w:rFonts w:ascii="Microsoft Sans Serif" w:hAnsi="Microsoft Sans Serif" w:cs="Microsoft Sans Serif"/>
+          <w:sz w:val="24"/>
+          <w:szCs w:val="24"/>
+        </w:rPr>
+        <w:t xml:space="preserve">Method(s): </w:t>
+      </w:r>
+      <w:proofErr w:type="gramStart"/>
+      <w:r>
+        <w:rPr>
+          <w:rFonts w:ascii="Microsoft Sans Serif" w:hAnsi="Microsoft Sans Serif" w:cs="Microsoft Sans Serif"/>
+          <w:sz w:val="24"/>
+          <w:szCs w:val="24"/>
+        </w:rPr>
+        <w:t>GET</w:t>
+      </w:r>
+      <w:proofErr w:type="gramEnd"/>
+    </w:p>
+    <w:p>
+      <w:pPr>
+        <w:pStyle w:val="ListParagraph"/>
+        <w:numPr>
+          <w:ilvl w:val="1"/>
+          <w:numId w:val="2"/>
+        </w:numPr>
+        <w:spacing w:line="360" w:lineRule="auto"/>
+        <w:rPr>
+          <w:rFonts w:ascii="Microsoft Sans Serif" w:hAnsi="Microsoft Sans Serif" w:cs="Microsoft Sans Serif"/>
+          <w:sz w:val="24"/>
+          <w:szCs w:val="24"/>
+        </w:rPr>
+      </w:pPr>
+      <w:r>
+        <w:rPr>
+          <w:rFonts w:ascii="Microsoft Sans Serif" w:hAnsi="Microsoft Sans Serif" w:cs="Microsoft Sans Serif"/>
+          <w:sz w:val="24"/>
+          <w:szCs w:val="24"/>
+        </w:rPr>
+        <w:t xml:space="preserve">Params: N/A </w:t>
+      </w:r>
+    </w:p>
+    <w:p>
+      <w:pPr>
+        <w:pStyle w:val="ListParagraph"/>
+        <w:numPr>
+          <w:ilvl w:val="1"/>
+          <w:numId w:val="2"/>
+        </w:numPr>
+        <w:spacing w:line="360" w:lineRule="auto"/>
+        <w:rPr>
+          <w:rFonts w:ascii="Microsoft Sans Serif" w:hAnsi="Microsoft Sans Serif" w:cs="Microsoft Sans Serif"/>
+          <w:sz w:val="24"/>
+          <w:szCs w:val="24"/>
+        </w:rPr>
+      </w:pPr>
+      <w:r>
+        <w:rPr>
+          <w:rFonts w:ascii="Microsoft Sans Serif" w:hAnsi="Microsoft Sans Serif" w:cs="Microsoft Sans Serif"/>
+          <w:sz w:val="24"/>
+          <w:szCs w:val="24"/>
+        </w:rPr>
+        <w:t xml:space="preserve">Gets </w:t>
+      </w:r>
+      <w:r>
+        <w:rPr>
+          <w:rFonts w:ascii="Microsoft Sans Serif" w:hAnsi="Microsoft Sans Serif" w:cs="Microsoft Sans Serif"/>
+          <w:sz w:val="24"/>
+          <w:szCs w:val="24"/>
+        </w:rPr>
+        <w:t xml:space="preserve">the only CSS file that </w:t>
+      </w:r>
+      <w:proofErr w:type="gramStart"/>
+      <w:r>
+        <w:rPr>
+          <w:rFonts w:ascii="Microsoft Sans Serif" w:hAnsi="Microsoft Sans Serif" w:cs="Microsoft Sans Serif"/>
+          <w:sz w:val="24"/>
+          <w:szCs w:val="24"/>
+        </w:rPr>
         <w:t>exists</w:t>
       </w:r>
       <w:proofErr w:type="gramEnd"/>
@@ -821,6 +1563,189 @@
           <w:sz w:val="24"/>
           <w:szCs w:val="24"/>
         </w:rPr>
+        <w:t>Return Type(s): CSS</w:t>
+      </w:r>
+    </w:p>
+    <w:p>
+      <w:pPr>
+        <w:pStyle w:val="ListParagraph"/>
+        <w:numPr>
+          <w:ilvl w:val="0"/>
+          <w:numId w:val="2"/>
+        </w:numPr>
+        <w:spacing w:line="360" w:lineRule="auto"/>
+        <w:rPr>
+          <w:rFonts w:ascii="Microsoft Sans Serif" w:hAnsi="Microsoft Sans Serif" w:cs="Microsoft Sans Serif"/>
+          <w:sz w:val="24"/>
+          <w:szCs w:val="24"/>
+        </w:rPr>
+      </w:pPr>
+      <w:r>
+        <w:rPr>
+          <w:rFonts w:ascii="Microsoft Sans Serif" w:hAnsi="Microsoft Sans Serif" w:cs="Microsoft Sans Serif"/>
+          <w:sz w:val="24"/>
+          <w:szCs w:val="24"/>
+        </w:rPr>
+        <w:t>‘/</w:t>
+      </w:r>
+      <w:r>
+        <w:rPr>
+          <w:rFonts w:ascii="Microsoft Sans Serif" w:hAnsi="Microsoft Sans Serif" w:cs="Microsoft Sans Serif"/>
+          <w:sz w:val="24"/>
+          <w:szCs w:val="24"/>
+        </w:rPr>
+        <w:t>index</w:t>
+      </w:r>
+      <w:r>
+        <w:rPr>
+          <w:rFonts w:ascii="Microsoft Sans Serif" w:hAnsi="Microsoft Sans Serif" w:cs="Microsoft Sans Serif"/>
+          <w:sz w:val="24"/>
+          <w:szCs w:val="24"/>
+        </w:rPr>
+        <w:t xml:space="preserve">bundle.js’: </w:t>
+      </w:r>
+    </w:p>
+    <w:p>
+      <w:pPr>
+        <w:pStyle w:val="ListParagraph"/>
+        <w:numPr>
+          <w:ilvl w:val="1"/>
+          <w:numId w:val="2"/>
+        </w:numPr>
+        <w:spacing w:line="360" w:lineRule="auto"/>
+        <w:rPr>
+          <w:rFonts w:ascii="Microsoft Sans Serif" w:hAnsi="Microsoft Sans Serif" w:cs="Microsoft Sans Serif"/>
+          <w:sz w:val="24"/>
+          <w:szCs w:val="24"/>
+        </w:rPr>
+      </w:pPr>
+      <w:r>
+        <w:rPr>
+          <w:rFonts w:ascii="Microsoft Sans Serif" w:hAnsi="Microsoft Sans Serif" w:cs="Microsoft Sans Serif"/>
+          <w:sz w:val="24"/>
+          <w:szCs w:val="24"/>
+        </w:rPr>
+        <w:t xml:space="preserve">Method(s): </w:t>
+      </w:r>
+      <w:proofErr w:type="gramStart"/>
+      <w:r>
+        <w:rPr>
+          <w:rFonts w:ascii="Microsoft Sans Serif" w:hAnsi="Microsoft Sans Serif" w:cs="Microsoft Sans Serif"/>
+          <w:sz w:val="24"/>
+          <w:szCs w:val="24"/>
+        </w:rPr>
+        <w:t>GET</w:t>
+      </w:r>
+      <w:proofErr w:type="gramEnd"/>
+    </w:p>
+    <w:p>
+      <w:pPr>
+        <w:pStyle w:val="ListParagraph"/>
+        <w:numPr>
+          <w:ilvl w:val="1"/>
+          <w:numId w:val="2"/>
+        </w:numPr>
+        <w:spacing w:line="360" w:lineRule="auto"/>
+        <w:rPr>
+          <w:rFonts w:ascii="Microsoft Sans Serif" w:hAnsi="Microsoft Sans Serif" w:cs="Microsoft Sans Serif"/>
+          <w:sz w:val="24"/>
+          <w:szCs w:val="24"/>
+        </w:rPr>
+      </w:pPr>
+      <w:r>
+        <w:rPr>
+          <w:rFonts w:ascii="Microsoft Sans Serif" w:hAnsi="Microsoft Sans Serif" w:cs="Microsoft Sans Serif"/>
+          <w:sz w:val="24"/>
+          <w:szCs w:val="24"/>
+        </w:rPr>
+        <w:t xml:space="preserve">Params: N/A </w:t>
+      </w:r>
+    </w:p>
+    <w:p>
+      <w:pPr>
+        <w:pStyle w:val="ListParagraph"/>
+        <w:numPr>
+          <w:ilvl w:val="1"/>
+          <w:numId w:val="2"/>
+        </w:numPr>
+        <w:spacing w:line="360" w:lineRule="auto"/>
+        <w:rPr>
+          <w:rFonts w:ascii="Microsoft Sans Serif" w:hAnsi="Microsoft Sans Serif" w:cs="Microsoft Sans Serif"/>
+          <w:sz w:val="24"/>
+          <w:szCs w:val="24"/>
+        </w:rPr>
+      </w:pPr>
+      <w:r>
+        <w:rPr>
+          <w:rFonts w:ascii="Microsoft Sans Serif" w:hAnsi="Microsoft Sans Serif" w:cs="Microsoft Sans Serif"/>
+          <w:sz w:val="24"/>
+          <w:szCs w:val="24"/>
+        </w:rPr>
+        <w:t>Gets</w:t>
+      </w:r>
+      <w:r>
+        <w:rPr>
+          <w:rFonts w:ascii="Microsoft Sans Serif" w:hAnsi="Microsoft Sans Serif" w:cs="Microsoft Sans Serif"/>
+          <w:sz w:val="24"/>
+          <w:szCs w:val="24"/>
+        </w:rPr>
+        <w:t xml:space="preserve"> the </w:t>
+      </w:r>
+      <w:r>
+        <w:rPr>
+          <w:rFonts w:ascii="Microsoft Sans Serif" w:hAnsi="Microsoft Sans Serif" w:cs="Microsoft Sans Serif"/>
+          <w:sz w:val="24"/>
+          <w:szCs w:val="24"/>
+        </w:rPr>
+        <w:t>client-side</w:t>
+      </w:r>
+      <w:r>
+        <w:rPr>
+          <w:rFonts w:ascii="Microsoft Sans Serif" w:hAnsi="Microsoft Sans Serif" w:cs="Microsoft Sans Serif"/>
+          <w:sz w:val="24"/>
+          <w:szCs w:val="24"/>
+        </w:rPr>
+        <w:t xml:space="preserve"> code bundle</w:t>
+      </w:r>
+      <w:r>
+        <w:rPr>
+          <w:rFonts w:ascii="Microsoft Sans Serif" w:hAnsi="Microsoft Sans Serif" w:cs="Microsoft Sans Serif"/>
+          <w:sz w:val="24"/>
+          <w:szCs w:val="24"/>
+        </w:rPr>
+        <w:t xml:space="preserve"> for the home </w:t>
+      </w:r>
+      <w:proofErr w:type="gramStart"/>
+      <w:r>
+        <w:rPr>
+          <w:rFonts w:ascii="Microsoft Sans Serif" w:hAnsi="Microsoft Sans Serif" w:cs="Microsoft Sans Serif"/>
+          <w:sz w:val="24"/>
+          <w:szCs w:val="24"/>
+        </w:rPr>
+        <w:t>page</w:t>
+      </w:r>
+      <w:proofErr w:type="gramEnd"/>
+    </w:p>
+    <w:p>
+      <w:pPr>
+        <w:pStyle w:val="ListParagraph"/>
+        <w:numPr>
+          <w:ilvl w:val="1"/>
+          <w:numId w:val="2"/>
+        </w:numPr>
+        <w:spacing w:line="360" w:lineRule="auto"/>
+        <w:rPr>
+          <w:rFonts w:ascii="Microsoft Sans Serif" w:hAnsi="Microsoft Sans Serif" w:cs="Microsoft Sans Serif"/>
+          <w:sz w:val="24"/>
+          <w:szCs w:val="24"/>
+        </w:rPr>
+      </w:pPr>
+      <w:r>
+        <w:rPr>
+          <w:rFonts w:ascii="Microsoft Sans Serif" w:hAnsi="Microsoft Sans Serif" w:cs="Microsoft Sans Serif"/>
+          <w:sz w:val="24"/>
+          <w:szCs w:val="24"/>
+        </w:rPr>
         <w:t xml:space="preserve">Return Type(s): </w:t>
       </w:r>
       <w:proofErr w:type="gramStart"/>
@@ -830,7 +1755,7 @@
           <w:sz w:val="24"/>
           <w:szCs w:val="24"/>
         </w:rPr>
-        <w:t>html</w:t>
+        <w:t>javascript</w:t>
       </w:r>
       <w:proofErr w:type="gramEnd"/>
     </w:p>
@@ -854,7 +1779,7 @@
           <w:sz w:val="24"/>
           <w:szCs w:val="24"/>
         </w:rPr>
-        <w:t>‘/style.css’:</w:t>
+        <w:t xml:space="preserve">‘/mypagebundle.js’: </w:t>
       </w:r>
     </w:p>
     <w:p>
@@ -933,15 +1858,25 @@
           <w:sz w:val="24"/>
           <w:szCs w:val="24"/>
         </w:rPr>
-        <w:t xml:space="preserve">Gets </w:t>
-      </w:r>
-      <w:r>
-        <w:rPr>
-          <w:rFonts w:ascii="Microsoft Sans Serif" w:hAnsi="Microsoft Sans Serif" w:cs="Microsoft Sans Serif"/>
-          <w:sz w:val="24"/>
-          <w:szCs w:val="24"/>
-        </w:rPr>
-        <w:t xml:space="preserve">the only CSS file that </w:t>
+        <w:t xml:space="preserve">Gets the client-side code bundle for the </w:t>
+      </w:r>
+      <w:proofErr w:type="spellStart"/>
+      <w:r>
+        <w:rPr>
+          <w:rFonts w:ascii="Microsoft Sans Serif" w:hAnsi="Microsoft Sans Serif" w:cs="Microsoft Sans Serif"/>
+          <w:sz w:val="24"/>
+          <w:szCs w:val="24"/>
+        </w:rPr>
+        <w:t>myPage</w:t>
+      </w:r>
+      <w:proofErr w:type="spellEnd"/>
+      <w:r>
+        <w:rPr>
+          <w:rFonts w:ascii="Microsoft Sans Serif" w:hAnsi="Microsoft Sans Serif" w:cs="Microsoft Sans Serif"/>
+          <w:sz w:val="24"/>
+          <w:szCs w:val="24"/>
+        </w:rPr>
+        <w:t xml:space="preserve"> </w:t>
       </w:r>
       <w:proofErr w:type="gramStart"/>
       <w:r>
@@ -950,7 +1885,7 @@
           <w:sz w:val="24"/>
           <w:szCs w:val="24"/>
         </w:rPr>
-        <w:t>exists</w:t>
+        <w:t>page</w:t>
       </w:r>
       <w:proofErr w:type="gramEnd"/>
     </w:p>
@@ -976,14 +1911,16 @@
         </w:rPr>
         <w:t xml:space="preserve">Return Type(s): </w:t>
       </w:r>
-      <w:r>
-        <w:rPr>
-          <w:rFonts w:ascii="Microsoft Sans Serif" w:hAnsi="Microsoft Sans Serif" w:cs="Microsoft Sans Serif"/>
-          <w:sz w:val="24"/>
-          <w:szCs w:val="24"/>
-        </w:rPr>
-        <w:t>CSS</w:t>
-      </w:r>
+      <w:proofErr w:type="gramStart"/>
+      <w:r>
+        <w:rPr>
+          <w:rFonts w:ascii="Microsoft Sans Serif" w:hAnsi="Microsoft Sans Serif" w:cs="Microsoft Sans Serif"/>
+          <w:sz w:val="24"/>
+          <w:szCs w:val="24"/>
+        </w:rPr>
+        <w:t>javascript</w:t>
+      </w:r>
+      <w:proofErr w:type="gramEnd"/>
     </w:p>
     <w:p>
       <w:pPr>
@@ -1005,38 +1942,368 @@
           <w:sz w:val="24"/>
           <w:szCs w:val="24"/>
         </w:rPr>
-        <w:t xml:space="preserve">‘/bundle.js’: </w:t>
-      </w:r>
-    </w:p>
-    <w:p>
-      <w:pPr>
-        <w:pStyle w:val="ListParagraph"/>
-        <w:numPr>
-          <w:ilvl w:val="1"/>
-          <w:numId w:val="2"/>
-        </w:numPr>
-        <w:spacing w:line="360" w:lineRule="auto"/>
-        <w:rPr>
-          <w:rFonts w:ascii="Microsoft Sans Serif" w:hAnsi="Microsoft Sans Serif" w:cs="Microsoft Sans Serif"/>
-          <w:sz w:val="24"/>
-          <w:szCs w:val="24"/>
-        </w:rPr>
-      </w:pPr>
-      <w:r>
-        <w:rPr>
-          <w:rFonts w:ascii="Microsoft Sans Serif" w:hAnsi="Microsoft Sans Serif" w:cs="Microsoft Sans Serif"/>
-          <w:sz w:val="24"/>
-          <w:szCs w:val="24"/>
-        </w:rPr>
-        <w:t>Method</w:t>
-      </w:r>
-      <w:r>
-        <w:rPr>
-          <w:rFonts w:ascii="Microsoft Sans Serif" w:hAnsi="Microsoft Sans Serif" w:cs="Microsoft Sans Serif"/>
-          <w:sz w:val="24"/>
-          <w:szCs w:val="24"/>
-        </w:rPr>
-        <w:t>(s)</w:t>
+        <w:t xml:space="preserve">‘/loginpagebundle.js’: </w:t>
+      </w:r>
+    </w:p>
+    <w:p>
+      <w:pPr>
+        <w:pStyle w:val="ListParagraph"/>
+        <w:numPr>
+          <w:ilvl w:val="1"/>
+          <w:numId w:val="2"/>
+        </w:numPr>
+        <w:spacing w:line="360" w:lineRule="auto"/>
+        <w:rPr>
+          <w:rFonts w:ascii="Microsoft Sans Serif" w:hAnsi="Microsoft Sans Serif" w:cs="Microsoft Sans Serif"/>
+          <w:sz w:val="24"/>
+          <w:szCs w:val="24"/>
+        </w:rPr>
+      </w:pPr>
+      <w:r>
+        <w:rPr>
+          <w:rFonts w:ascii="Microsoft Sans Serif" w:hAnsi="Microsoft Sans Serif" w:cs="Microsoft Sans Serif"/>
+          <w:sz w:val="24"/>
+          <w:szCs w:val="24"/>
+        </w:rPr>
+        <w:lastRenderedPageBreak/>
+        <w:t xml:space="preserve">Method(s): </w:t>
+      </w:r>
+      <w:proofErr w:type="gramStart"/>
+      <w:r>
+        <w:rPr>
+          <w:rFonts w:ascii="Microsoft Sans Serif" w:hAnsi="Microsoft Sans Serif" w:cs="Microsoft Sans Serif"/>
+          <w:sz w:val="24"/>
+          <w:szCs w:val="24"/>
+        </w:rPr>
+        <w:t>GET</w:t>
+      </w:r>
+      <w:proofErr w:type="gramEnd"/>
+    </w:p>
+    <w:p>
+      <w:pPr>
+        <w:pStyle w:val="ListParagraph"/>
+        <w:numPr>
+          <w:ilvl w:val="1"/>
+          <w:numId w:val="2"/>
+        </w:numPr>
+        <w:spacing w:line="360" w:lineRule="auto"/>
+        <w:rPr>
+          <w:rFonts w:ascii="Microsoft Sans Serif" w:hAnsi="Microsoft Sans Serif" w:cs="Microsoft Sans Serif"/>
+          <w:sz w:val="24"/>
+          <w:szCs w:val="24"/>
+        </w:rPr>
+      </w:pPr>
+      <w:r>
+        <w:rPr>
+          <w:rFonts w:ascii="Microsoft Sans Serif" w:hAnsi="Microsoft Sans Serif" w:cs="Microsoft Sans Serif"/>
+          <w:sz w:val="24"/>
+          <w:szCs w:val="24"/>
+        </w:rPr>
+        <w:t xml:space="preserve">Params: N/A </w:t>
+      </w:r>
+    </w:p>
+    <w:p>
+      <w:pPr>
+        <w:pStyle w:val="ListParagraph"/>
+        <w:numPr>
+          <w:ilvl w:val="1"/>
+          <w:numId w:val="2"/>
+        </w:numPr>
+        <w:spacing w:line="360" w:lineRule="auto"/>
+        <w:rPr>
+          <w:rFonts w:ascii="Microsoft Sans Serif" w:hAnsi="Microsoft Sans Serif" w:cs="Microsoft Sans Serif"/>
+          <w:sz w:val="24"/>
+          <w:szCs w:val="24"/>
+        </w:rPr>
+      </w:pPr>
+      <w:r>
+        <w:rPr>
+          <w:rFonts w:ascii="Microsoft Sans Serif" w:hAnsi="Microsoft Sans Serif" w:cs="Microsoft Sans Serif"/>
+          <w:sz w:val="24"/>
+          <w:szCs w:val="24"/>
+        </w:rPr>
+        <w:t xml:space="preserve">Gets the client-side code bundle for the login </w:t>
+      </w:r>
+      <w:proofErr w:type="gramStart"/>
+      <w:r>
+        <w:rPr>
+          <w:rFonts w:ascii="Microsoft Sans Serif" w:hAnsi="Microsoft Sans Serif" w:cs="Microsoft Sans Serif"/>
+          <w:sz w:val="24"/>
+          <w:szCs w:val="24"/>
+        </w:rPr>
+        <w:t>page</w:t>
+      </w:r>
+      <w:proofErr w:type="gramEnd"/>
+    </w:p>
+    <w:p>
+      <w:pPr>
+        <w:pStyle w:val="ListParagraph"/>
+        <w:numPr>
+          <w:ilvl w:val="1"/>
+          <w:numId w:val="2"/>
+        </w:numPr>
+        <w:spacing w:line="360" w:lineRule="auto"/>
+        <w:rPr>
+          <w:rFonts w:ascii="Microsoft Sans Serif" w:hAnsi="Microsoft Sans Serif" w:cs="Microsoft Sans Serif"/>
+          <w:sz w:val="24"/>
+          <w:szCs w:val="24"/>
+        </w:rPr>
+      </w:pPr>
+      <w:r>
+        <w:rPr>
+          <w:rFonts w:ascii="Microsoft Sans Serif" w:hAnsi="Microsoft Sans Serif" w:cs="Microsoft Sans Serif"/>
+          <w:sz w:val="24"/>
+          <w:szCs w:val="24"/>
+        </w:rPr>
+        <w:t xml:space="preserve">Return Type(s): </w:t>
+      </w:r>
+      <w:proofErr w:type="gramStart"/>
+      <w:r>
+        <w:rPr>
+          <w:rFonts w:ascii="Microsoft Sans Serif" w:hAnsi="Microsoft Sans Serif" w:cs="Microsoft Sans Serif"/>
+          <w:sz w:val="24"/>
+          <w:szCs w:val="24"/>
+        </w:rPr>
+        <w:t>javascript</w:t>
+      </w:r>
+      <w:proofErr w:type="gramEnd"/>
+    </w:p>
+    <w:p>
+      <w:pPr>
+        <w:pStyle w:val="ListParagraph"/>
+        <w:numPr>
+          <w:ilvl w:val="0"/>
+          <w:numId w:val="2"/>
+        </w:numPr>
+        <w:spacing w:line="360" w:lineRule="auto"/>
+        <w:rPr>
+          <w:rFonts w:ascii="Microsoft Sans Serif" w:hAnsi="Microsoft Sans Serif" w:cs="Microsoft Sans Serif"/>
+          <w:sz w:val="24"/>
+          <w:szCs w:val="24"/>
+        </w:rPr>
+      </w:pPr>
+      <w:r>
+        <w:rPr>
+          <w:rFonts w:ascii="Microsoft Sans Serif" w:hAnsi="Microsoft Sans Serif" w:cs="Microsoft Sans Serif"/>
+          <w:sz w:val="24"/>
+          <w:szCs w:val="24"/>
+        </w:rPr>
+        <w:t xml:space="preserve">‘/allusersbundle.js’: </w:t>
+      </w:r>
+    </w:p>
+    <w:p>
+      <w:pPr>
+        <w:pStyle w:val="ListParagraph"/>
+        <w:numPr>
+          <w:ilvl w:val="1"/>
+          <w:numId w:val="2"/>
+        </w:numPr>
+        <w:spacing w:line="360" w:lineRule="auto"/>
+        <w:rPr>
+          <w:rFonts w:ascii="Microsoft Sans Serif" w:hAnsi="Microsoft Sans Serif" w:cs="Microsoft Sans Serif"/>
+          <w:sz w:val="24"/>
+          <w:szCs w:val="24"/>
+        </w:rPr>
+      </w:pPr>
+      <w:r>
+        <w:rPr>
+          <w:rFonts w:ascii="Microsoft Sans Serif" w:hAnsi="Microsoft Sans Serif" w:cs="Microsoft Sans Serif"/>
+          <w:sz w:val="24"/>
+          <w:szCs w:val="24"/>
+        </w:rPr>
+        <w:t xml:space="preserve">Method(s): </w:t>
+      </w:r>
+      <w:proofErr w:type="gramStart"/>
+      <w:r>
+        <w:rPr>
+          <w:rFonts w:ascii="Microsoft Sans Serif" w:hAnsi="Microsoft Sans Serif" w:cs="Microsoft Sans Serif"/>
+          <w:sz w:val="24"/>
+          <w:szCs w:val="24"/>
+        </w:rPr>
+        <w:t>GET</w:t>
+      </w:r>
+      <w:proofErr w:type="gramEnd"/>
+    </w:p>
+    <w:p>
+      <w:pPr>
+        <w:pStyle w:val="ListParagraph"/>
+        <w:numPr>
+          <w:ilvl w:val="1"/>
+          <w:numId w:val="2"/>
+        </w:numPr>
+        <w:spacing w:line="360" w:lineRule="auto"/>
+        <w:rPr>
+          <w:rFonts w:ascii="Microsoft Sans Serif" w:hAnsi="Microsoft Sans Serif" w:cs="Microsoft Sans Serif"/>
+          <w:sz w:val="24"/>
+          <w:szCs w:val="24"/>
+        </w:rPr>
+      </w:pPr>
+      <w:r>
+        <w:rPr>
+          <w:rFonts w:ascii="Microsoft Sans Serif" w:hAnsi="Microsoft Sans Serif" w:cs="Microsoft Sans Serif"/>
+          <w:sz w:val="24"/>
+          <w:szCs w:val="24"/>
+        </w:rPr>
+        <w:t xml:space="preserve">Params: N/A </w:t>
+      </w:r>
+    </w:p>
+    <w:p>
+      <w:pPr>
+        <w:pStyle w:val="ListParagraph"/>
+        <w:numPr>
+          <w:ilvl w:val="1"/>
+          <w:numId w:val="2"/>
+        </w:numPr>
+        <w:spacing w:line="360" w:lineRule="auto"/>
+        <w:rPr>
+          <w:rFonts w:ascii="Microsoft Sans Serif" w:hAnsi="Microsoft Sans Serif" w:cs="Microsoft Sans Serif"/>
+          <w:sz w:val="24"/>
+          <w:szCs w:val="24"/>
+        </w:rPr>
+      </w:pPr>
+      <w:r>
+        <w:rPr>
+          <w:rFonts w:ascii="Microsoft Sans Serif" w:hAnsi="Microsoft Sans Serif" w:cs="Microsoft Sans Serif"/>
+          <w:sz w:val="24"/>
+          <w:szCs w:val="24"/>
+        </w:rPr>
+        <w:t xml:space="preserve">Gets the client-side code bundle for the </w:t>
+      </w:r>
+      <w:proofErr w:type="spellStart"/>
+      <w:r>
+        <w:rPr>
+          <w:rFonts w:ascii="Microsoft Sans Serif" w:hAnsi="Microsoft Sans Serif" w:cs="Microsoft Sans Serif"/>
+          <w:sz w:val="24"/>
+          <w:szCs w:val="24"/>
+        </w:rPr>
+        <w:t>allUsers</w:t>
+      </w:r>
+      <w:proofErr w:type="spellEnd"/>
+      <w:r>
+        <w:rPr>
+          <w:rFonts w:ascii="Microsoft Sans Serif" w:hAnsi="Microsoft Sans Serif" w:cs="Microsoft Sans Serif"/>
+          <w:sz w:val="24"/>
+          <w:szCs w:val="24"/>
+        </w:rPr>
+        <w:t xml:space="preserve"> </w:t>
+      </w:r>
+      <w:proofErr w:type="gramStart"/>
+      <w:r>
+        <w:rPr>
+          <w:rFonts w:ascii="Microsoft Sans Serif" w:hAnsi="Microsoft Sans Serif" w:cs="Microsoft Sans Serif"/>
+          <w:sz w:val="24"/>
+          <w:szCs w:val="24"/>
+        </w:rPr>
+        <w:t>page</w:t>
+      </w:r>
+      <w:proofErr w:type="gramEnd"/>
+    </w:p>
+    <w:p>
+      <w:pPr>
+        <w:pStyle w:val="ListParagraph"/>
+        <w:numPr>
+          <w:ilvl w:val="1"/>
+          <w:numId w:val="2"/>
+        </w:numPr>
+        <w:spacing w:line="360" w:lineRule="auto"/>
+        <w:rPr>
+          <w:rFonts w:ascii="Microsoft Sans Serif" w:hAnsi="Microsoft Sans Serif" w:cs="Microsoft Sans Serif"/>
+          <w:sz w:val="24"/>
+          <w:szCs w:val="24"/>
+        </w:rPr>
+      </w:pPr>
+      <w:r>
+        <w:rPr>
+          <w:rFonts w:ascii="Microsoft Sans Serif" w:hAnsi="Microsoft Sans Serif" w:cs="Microsoft Sans Serif"/>
+          <w:sz w:val="24"/>
+          <w:szCs w:val="24"/>
+        </w:rPr>
+        <w:t xml:space="preserve">Return Type(s): </w:t>
+      </w:r>
+      <w:proofErr w:type="gramStart"/>
+      <w:r>
+        <w:rPr>
+          <w:rFonts w:ascii="Microsoft Sans Serif" w:hAnsi="Microsoft Sans Serif" w:cs="Microsoft Sans Serif"/>
+          <w:sz w:val="24"/>
+          <w:szCs w:val="24"/>
+        </w:rPr>
+        <w:t>javascript</w:t>
+      </w:r>
+      <w:proofErr w:type="gramEnd"/>
+    </w:p>
+    <w:p>
+      <w:pPr>
+        <w:pStyle w:val="ListParagraph"/>
+        <w:numPr>
+          <w:ilvl w:val="0"/>
+          <w:numId w:val="2"/>
+        </w:numPr>
+        <w:spacing w:line="360" w:lineRule="auto"/>
+        <w:rPr>
+          <w:rFonts w:ascii="Microsoft Sans Serif" w:hAnsi="Microsoft Sans Serif" w:cs="Microsoft Sans Serif"/>
+        </w:rPr>
+      </w:pPr>
+      <w:r>
+        <w:rPr>
+          <w:rFonts w:ascii="Microsoft Sans Serif" w:hAnsi="Microsoft Sans Serif" w:cs="Microsoft Sans Serif"/>
+          <w:sz w:val="24"/>
+          <w:szCs w:val="24"/>
+        </w:rPr>
+        <w:t xml:space="preserve">‘/getUsers’: </w:t>
+      </w:r>
+    </w:p>
+    <w:p>
+      <w:pPr>
+        <w:pStyle w:val="ListParagraph"/>
+        <w:numPr>
+          <w:ilvl w:val="1"/>
+          <w:numId w:val="2"/>
+        </w:numPr>
+        <w:spacing w:line="360" w:lineRule="auto"/>
+        <w:rPr>
+          <w:rFonts w:ascii="Microsoft Sans Serif" w:hAnsi="Microsoft Sans Serif" w:cs="Microsoft Sans Serif"/>
+          <w:sz w:val="24"/>
+          <w:szCs w:val="24"/>
+        </w:rPr>
+      </w:pPr>
+      <w:r>
+        <w:rPr>
+          <w:rFonts w:ascii="Microsoft Sans Serif" w:hAnsi="Microsoft Sans Serif" w:cs="Microsoft Sans Serif"/>
+          <w:sz w:val="24"/>
+          <w:szCs w:val="24"/>
+        </w:rPr>
+        <w:t>Method(s): GET, HEAD</w:t>
+      </w:r>
+    </w:p>
+    <w:p>
+      <w:pPr>
+        <w:pStyle w:val="ListParagraph"/>
+        <w:numPr>
+          <w:ilvl w:val="1"/>
+          <w:numId w:val="2"/>
+        </w:numPr>
+        <w:spacing w:line="360" w:lineRule="auto"/>
+        <w:rPr>
+          <w:rFonts w:ascii="Microsoft Sans Serif" w:hAnsi="Microsoft Sans Serif" w:cs="Microsoft Sans Serif"/>
+          <w:sz w:val="24"/>
+          <w:szCs w:val="24"/>
+        </w:rPr>
+      </w:pPr>
+      <w:r>
+        <w:rPr>
+          <w:rFonts w:ascii="Microsoft Sans Serif" w:hAnsi="Microsoft Sans Serif" w:cs="Microsoft Sans Serif"/>
+          <w:sz w:val="24"/>
+          <w:szCs w:val="24"/>
+        </w:rPr>
+        <w:t>Params</w:t>
+      </w:r>
+      <w:r>
+        <w:rPr>
+          <w:rFonts w:ascii="Microsoft Sans Serif" w:hAnsi="Microsoft Sans Serif" w:cs="Microsoft Sans Serif"/>
+          <w:sz w:val="24"/>
+          <w:szCs w:val="24"/>
+        </w:rPr>
+        <w:t xml:space="preserve"> (query)</w:t>
       </w:r>
       <w:r>
         <w:rPr>
@@ -1046,6 +2313,59 @@
         </w:rPr>
         <w:t xml:space="preserve">: </w:t>
       </w:r>
+      <w:r>
+        <w:rPr>
+          <w:rFonts w:ascii="Microsoft Sans Serif" w:hAnsi="Microsoft Sans Serif" w:cs="Microsoft Sans Serif"/>
+          <w:sz w:val="24"/>
+          <w:szCs w:val="24"/>
+        </w:rPr>
+        <w:t>name (the name of user being retrieved)</w:t>
+      </w:r>
+    </w:p>
+    <w:p>
+      <w:pPr>
+        <w:pStyle w:val="ListParagraph"/>
+        <w:numPr>
+          <w:ilvl w:val="1"/>
+          <w:numId w:val="2"/>
+        </w:numPr>
+        <w:spacing w:line="360" w:lineRule="auto"/>
+        <w:rPr>
+          <w:rFonts w:ascii="Microsoft Sans Serif" w:hAnsi="Microsoft Sans Serif" w:cs="Microsoft Sans Serif"/>
+        </w:rPr>
+      </w:pPr>
+      <w:r>
+        <w:rPr>
+          <w:rFonts w:ascii="Microsoft Sans Serif" w:hAnsi="Microsoft Sans Serif" w:cs="Microsoft Sans Serif"/>
+          <w:sz w:val="24"/>
+          <w:szCs w:val="24"/>
+        </w:rPr>
+        <w:t>Gets</w:t>
+      </w:r>
+      <w:r>
+        <w:rPr>
+          <w:rFonts w:ascii="Microsoft Sans Serif" w:hAnsi="Microsoft Sans Serif" w:cs="Microsoft Sans Serif"/>
+          <w:sz w:val="24"/>
+          <w:szCs w:val="24"/>
+        </w:rPr>
+        <w:t xml:space="preserve"> the JSON of</w:t>
+      </w:r>
+      <w:r>
+        <w:rPr>
+          <w:rFonts w:ascii="Microsoft Sans Serif" w:hAnsi="Microsoft Sans Serif" w:cs="Microsoft Sans Serif"/>
+          <w:sz w:val="24"/>
+          <w:szCs w:val="24"/>
+        </w:rPr>
+        <w:t xml:space="preserve"> one or</w:t>
+      </w:r>
+      <w:r>
+        <w:rPr>
+          <w:rFonts w:ascii="Microsoft Sans Serif" w:hAnsi="Microsoft Sans Serif" w:cs="Microsoft Sans Serif"/>
+          <w:sz w:val="24"/>
+          <w:szCs w:val="24"/>
+        </w:rPr>
+        <w:t xml:space="preserve"> all the </w:t>
+      </w:r>
       <w:proofErr w:type="gramStart"/>
       <w:r>
         <w:rPr>
@@ -1053,7 +2373,7 @@
           <w:sz w:val="24"/>
           <w:szCs w:val="24"/>
         </w:rPr>
-        <w:t>GET</w:t>
+        <w:t>users</w:t>
       </w:r>
       <w:proofErr w:type="gramEnd"/>
     </w:p>
@@ -1067,31 +2387,418 @@
         <w:spacing w:line="360" w:lineRule="auto"/>
         <w:rPr>
           <w:rFonts w:ascii="Microsoft Sans Serif" w:hAnsi="Microsoft Sans Serif" w:cs="Microsoft Sans Serif"/>
-          <w:sz w:val="24"/>
-          <w:szCs w:val="24"/>
-        </w:rPr>
-      </w:pPr>
-      <w:r>
-        <w:rPr>
-          <w:rFonts w:ascii="Microsoft Sans Serif" w:hAnsi="Microsoft Sans Serif" w:cs="Microsoft Sans Serif"/>
-          <w:sz w:val="24"/>
-          <w:szCs w:val="24"/>
-        </w:rPr>
-        <w:t xml:space="preserve">Params: N/A </w:t>
-      </w:r>
-    </w:p>
-    <w:p>
-      <w:pPr>
-        <w:pStyle w:val="ListParagraph"/>
-        <w:numPr>
-          <w:ilvl w:val="1"/>
-          <w:numId w:val="2"/>
-        </w:numPr>
-        <w:spacing w:line="360" w:lineRule="auto"/>
-        <w:rPr>
-          <w:rFonts w:ascii="Microsoft Sans Serif" w:hAnsi="Microsoft Sans Serif" w:cs="Microsoft Sans Serif"/>
-          <w:sz w:val="24"/>
-          <w:szCs w:val="24"/>
+        </w:rPr>
+      </w:pPr>
+      <w:r>
+        <w:rPr>
+          <w:rFonts w:ascii="Microsoft Sans Serif" w:hAnsi="Microsoft Sans Serif" w:cs="Microsoft Sans Serif"/>
+          <w:sz w:val="24"/>
+          <w:szCs w:val="24"/>
+        </w:rPr>
+        <w:t>Return Type(s): JSON</w:t>
+      </w:r>
+    </w:p>
+    <w:p>
+      <w:pPr>
+        <w:pStyle w:val="ListParagraph"/>
+        <w:numPr>
+          <w:ilvl w:val="0"/>
+          <w:numId w:val="2"/>
+        </w:numPr>
+        <w:spacing w:line="360" w:lineRule="auto"/>
+        <w:rPr>
+          <w:rFonts w:ascii="Microsoft Sans Serif" w:hAnsi="Microsoft Sans Serif" w:cs="Microsoft Sans Serif"/>
+        </w:rPr>
+      </w:pPr>
+      <w:r>
+        <w:rPr>
+          <w:rFonts w:ascii="Microsoft Sans Serif" w:hAnsi="Microsoft Sans Serif" w:cs="Microsoft Sans Serif"/>
+          <w:sz w:val="24"/>
+          <w:szCs w:val="24"/>
+        </w:rPr>
+        <w:t>‘/</w:t>
+      </w:r>
+      <w:proofErr w:type="spellStart"/>
+      <w:r>
+        <w:rPr>
+          <w:rFonts w:ascii="Microsoft Sans Serif" w:hAnsi="Microsoft Sans Serif" w:cs="Microsoft Sans Serif"/>
+          <w:sz w:val="24"/>
+          <w:szCs w:val="24"/>
+        </w:rPr>
+        <w:t>getUserName</w:t>
+      </w:r>
+      <w:proofErr w:type="spellEnd"/>
+      <w:r>
+        <w:rPr>
+          <w:rFonts w:ascii="Microsoft Sans Serif" w:hAnsi="Microsoft Sans Serif" w:cs="Microsoft Sans Serif"/>
+          <w:sz w:val="24"/>
+          <w:szCs w:val="24"/>
+        </w:rPr>
+        <w:t xml:space="preserve">’: </w:t>
+      </w:r>
+    </w:p>
+    <w:p>
+      <w:pPr>
+        <w:pStyle w:val="ListParagraph"/>
+        <w:numPr>
+          <w:ilvl w:val="1"/>
+          <w:numId w:val="2"/>
+        </w:numPr>
+        <w:spacing w:line="360" w:lineRule="auto"/>
+        <w:rPr>
+          <w:rFonts w:ascii="Microsoft Sans Serif" w:hAnsi="Microsoft Sans Serif" w:cs="Microsoft Sans Serif"/>
+          <w:sz w:val="24"/>
+          <w:szCs w:val="24"/>
+        </w:rPr>
+      </w:pPr>
+      <w:r>
+        <w:rPr>
+          <w:rFonts w:ascii="Microsoft Sans Serif" w:hAnsi="Microsoft Sans Serif" w:cs="Microsoft Sans Serif"/>
+          <w:sz w:val="24"/>
+          <w:szCs w:val="24"/>
+        </w:rPr>
+        <w:t>Method(s): GET, HEAD</w:t>
+      </w:r>
+    </w:p>
+    <w:p>
+      <w:pPr>
+        <w:pStyle w:val="ListParagraph"/>
+        <w:numPr>
+          <w:ilvl w:val="1"/>
+          <w:numId w:val="2"/>
+        </w:numPr>
+        <w:spacing w:line="360" w:lineRule="auto"/>
+        <w:rPr>
+          <w:rFonts w:ascii="Microsoft Sans Serif" w:hAnsi="Microsoft Sans Serif" w:cs="Microsoft Sans Serif"/>
+          <w:sz w:val="24"/>
+          <w:szCs w:val="24"/>
+        </w:rPr>
+      </w:pPr>
+      <w:r>
+        <w:rPr>
+          <w:rFonts w:ascii="Microsoft Sans Serif" w:hAnsi="Microsoft Sans Serif" w:cs="Microsoft Sans Serif"/>
+          <w:sz w:val="24"/>
+          <w:szCs w:val="24"/>
+        </w:rPr>
+        <w:t>Params: N/A</w:t>
+      </w:r>
+    </w:p>
+    <w:p>
+      <w:pPr>
+        <w:pStyle w:val="ListParagraph"/>
+        <w:numPr>
+          <w:ilvl w:val="1"/>
+          <w:numId w:val="2"/>
+        </w:numPr>
+        <w:spacing w:line="360" w:lineRule="auto"/>
+        <w:rPr>
+          <w:rFonts w:ascii="Microsoft Sans Serif" w:hAnsi="Microsoft Sans Serif" w:cs="Microsoft Sans Serif"/>
+        </w:rPr>
+      </w:pPr>
+      <w:r>
+        <w:rPr>
+          <w:rFonts w:ascii="Microsoft Sans Serif" w:hAnsi="Microsoft Sans Serif" w:cs="Microsoft Sans Serif"/>
+          <w:sz w:val="24"/>
+          <w:szCs w:val="24"/>
+        </w:rPr>
+        <w:t xml:space="preserve">Gets JSON containing the username of the currently signed in </w:t>
+      </w:r>
+      <w:proofErr w:type="gramStart"/>
+      <w:r>
+        <w:rPr>
+          <w:rFonts w:ascii="Microsoft Sans Serif" w:hAnsi="Microsoft Sans Serif" w:cs="Microsoft Sans Serif"/>
+          <w:sz w:val="24"/>
+          <w:szCs w:val="24"/>
+        </w:rPr>
+        <w:t>user</w:t>
+      </w:r>
+      <w:proofErr w:type="gramEnd"/>
+    </w:p>
+    <w:p>
+      <w:pPr>
+        <w:pStyle w:val="ListParagraph"/>
+        <w:numPr>
+          <w:ilvl w:val="1"/>
+          <w:numId w:val="2"/>
+        </w:numPr>
+        <w:spacing w:line="360" w:lineRule="auto"/>
+        <w:rPr>
+          <w:rFonts w:ascii="Microsoft Sans Serif" w:hAnsi="Microsoft Sans Serif" w:cs="Microsoft Sans Serif"/>
+        </w:rPr>
+      </w:pPr>
+      <w:r>
+        <w:rPr>
+          <w:rFonts w:ascii="Microsoft Sans Serif" w:hAnsi="Microsoft Sans Serif" w:cs="Microsoft Sans Serif"/>
+          <w:sz w:val="24"/>
+          <w:szCs w:val="24"/>
+        </w:rPr>
+        <w:t>Return Type(s): JSON</w:t>
+      </w:r>
+    </w:p>
+    <w:p>
+      <w:pPr>
+        <w:pStyle w:val="ListParagraph"/>
+        <w:numPr>
+          <w:ilvl w:val="1"/>
+          <w:numId w:val="2"/>
+        </w:numPr>
+        <w:spacing w:line="360" w:lineRule="auto"/>
+        <w:rPr>
+          <w:rFonts w:ascii="Microsoft Sans Serif" w:hAnsi="Microsoft Sans Serif" w:cs="Microsoft Sans Serif"/>
+        </w:rPr>
+      </w:pPr>
+    </w:p>
+    <w:p>
+      <w:pPr>
+        <w:pStyle w:val="ListParagraph"/>
+        <w:numPr>
+          <w:ilvl w:val="0"/>
+          <w:numId w:val="2"/>
+        </w:numPr>
+        <w:spacing w:line="360" w:lineRule="auto"/>
+        <w:rPr>
+          <w:rFonts w:ascii="Microsoft Sans Serif" w:hAnsi="Microsoft Sans Serif" w:cs="Microsoft Sans Serif"/>
+        </w:rPr>
+      </w:pPr>
+      <w:r>
+        <w:rPr>
+          <w:rFonts w:ascii="Microsoft Sans Serif" w:hAnsi="Microsoft Sans Serif" w:cs="Microsoft Sans Serif"/>
+          <w:sz w:val="24"/>
+          <w:szCs w:val="24"/>
+        </w:rPr>
+        <w:t xml:space="preserve">‘/addUser’: </w:t>
+      </w:r>
+    </w:p>
+    <w:p>
+      <w:pPr>
+        <w:pStyle w:val="ListParagraph"/>
+        <w:numPr>
+          <w:ilvl w:val="1"/>
+          <w:numId w:val="2"/>
+        </w:numPr>
+        <w:spacing w:line="360" w:lineRule="auto"/>
+        <w:rPr>
+          <w:rFonts w:ascii="Microsoft Sans Serif" w:hAnsi="Microsoft Sans Serif" w:cs="Microsoft Sans Serif"/>
+        </w:rPr>
+      </w:pPr>
+      <w:r>
+        <w:rPr>
+          <w:rFonts w:ascii="Microsoft Sans Serif" w:hAnsi="Microsoft Sans Serif" w:cs="Microsoft Sans Serif"/>
+          <w:sz w:val="24"/>
+          <w:szCs w:val="24"/>
+        </w:rPr>
+        <w:t>Method(s): POST</w:t>
+      </w:r>
+    </w:p>
+    <w:p>
+      <w:pPr>
+        <w:pStyle w:val="ListParagraph"/>
+        <w:numPr>
+          <w:ilvl w:val="1"/>
+          <w:numId w:val="2"/>
+        </w:numPr>
+        <w:spacing w:line="360" w:lineRule="auto"/>
+        <w:rPr>
+          <w:rFonts w:ascii="Microsoft Sans Serif" w:hAnsi="Microsoft Sans Serif" w:cs="Microsoft Sans Serif"/>
+        </w:rPr>
+      </w:pPr>
+      <w:r>
+        <w:rPr>
+          <w:rFonts w:ascii="Microsoft Sans Serif" w:hAnsi="Microsoft Sans Serif" w:cs="Microsoft Sans Serif"/>
+          <w:sz w:val="24"/>
+          <w:szCs w:val="24"/>
+        </w:rPr>
+        <w:t>Params</w:t>
+      </w:r>
+      <w:r>
+        <w:rPr>
+          <w:rFonts w:ascii="Microsoft Sans Serif" w:hAnsi="Microsoft Sans Serif" w:cs="Microsoft Sans Serif"/>
+          <w:sz w:val="24"/>
+          <w:szCs w:val="24"/>
+        </w:rPr>
+        <w:t xml:space="preserve"> (body)</w:t>
+      </w:r>
+      <w:r>
+        <w:rPr>
+          <w:rFonts w:ascii="Microsoft Sans Serif" w:hAnsi="Microsoft Sans Serif" w:cs="Microsoft Sans Serif"/>
+          <w:sz w:val="24"/>
+          <w:szCs w:val="24"/>
+        </w:rPr>
+        <w:t>: name, dislikes, mains, sweets, drinks</w:t>
+      </w:r>
+    </w:p>
+    <w:p>
+      <w:pPr>
+        <w:pStyle w:val="ListParagraph"/>
+        <w:numPr>
+          <w:ilvl w:val="1"/>
+          <w:numId w:val="2"/>
+        </w:numPr>
+        <w:spacing w:line="360" w:lineRule="auto"/>
+        <w:rPr>
+          <w:rFonts w:ascii="Microsoft Sans Serif" w:hAnsi="Microsoft Sans Serif" w:cs="Microsoft Sans Serif"/>
+        </w:rPr>
+      </w:pPr>
+      <w:r>
+        <w:rPr>
+          <w:rFonts w:ascii="Microsoft Sans Serif" w:hAnsi="Microsoft Sans Serif" w:cs="Microsoft Sans Serif"/>
+          <w:sz w:val="24"/>
+          <w:szCs w:val="24"/>
+        </w:rPr>
+        <w:t xml:space="preserve">will add (or update) a user to the JSON object (not saved when server stops) if there is a ‘name’ parameter in the body. Will also accept additional listed params with comma separated values. </w:t>
+      </w:r>
+    </w:p>
+    <w:p>
+      <w:pPr>
+        <w:pStyle w:val="ListParagraph"/>
+        <w:numPr>
+          <w:ilvl w:val="1"/>
+          <w:numId w:val="2"/>
+        </w:numPr>
+        <w:spacing w:line="360" w:lineRule="auto"/>
+        <w:rPr>
+          <w:rFonts w:ascii="Microsoft Sans Serif" w:hAnsi="Microsoft Sans Serif" w:cs="Microsoft Sans Serif"/>
+        </w:rPr>
+      </w:pPr>
+      <w:r>
+        <w:rPr>
+          <w:rFonts w:ascii="Microsoft Sans Serif" w:hAnsi="Microsoft Sans Serif" w:cs="Microsoft Sans Serif"/>
+          <w:sz w:val="24"/>
+          <w:szCs w:val="24"/>
+        </w:rPr>
+        <w:t>Return Type(s): JSON (creation message)</w:t>
+      </w:r>
+    </w:p>
+    <w:p>
+      <w:pPr>
+        <w:pStyle w:val="ListParagraph"/>
+        <w:numPr>
+          <w:ilvl w:val="0"/>
+          <w:numId w:val="2"/>
+        </w:numPr>
+        <w:spacing w:line="360" w:lineRule="auto"/>
+        <w:rPr>
+          <w:rFonts w:ascii="Microsoft Sans Serif" w:hAnsi="Microsoft Sans Serif" w:cs="Microsoft Sans Serif"/>
+        </w:rPr>
+      </w:pPr>
+      <w:r>
+        <w:rPr>
+          <w:rFonts w:ascii="Microsoft Sans Serif" w:hAnsi="Microsoft Sans Serif" w:cs="Microsoft Sans Serif"/>
+          <w:sz w:val="24"/>
+          <w:szCs w:val="24"/>
+        </w:rPr>
+        <w:t>‘/</w:t>
+      </w:r>
+      <w:proofErr w:type="spellStart"/>
+      <w:r>
+        <w:rPr>
+          <w:rFonts w:ascii="Microsoft Sans Serif" w:hAnsi="Microsoft Sans Serif" w:cs="Microsoft Sans Serif"/>
+          <w:sz w:val="24"/>
+          <w:szCs w:val="24"/>
+        </w:rPr>
+        <w:t>setUserName</w:t>
+      </w:r>
+      <w:proofErr w:type="spellEnd"/>
+      <w:r>
+        <w:rPr>
+          <w:rFonts w:ascii="Microsoft Sans Serif" w:hAnsi="Microsoft Sans Serif" w:cs="Microsoft Sans Serif"/>
+          <w:sz w:val="24"/>
+          <w:szCs w:val="24"/>
+        </w:rPr>
+        <w:t xml:space="preserve">’: </w:t>
+      </w:r>
+    </w:p>
+    <w:p>
+      <w:pPr>
+        <w:pStyle w:val="ListParagraph"/>
+        <w:numPr>
+          <w:ilvl w:val="1"/>
+          <w:numId w:val="2"/>
+        </w:numPr>
+        <w:spacing w:line="360" w:lineRule="auto"/>
+        <w:rPr>
+          <w:rFonts w:ascii="Microsoft Sans Serif" w:hAnsi="Microsoft Sans Serif" w:cs="Microsoft Sans Serif"/>
+        </w:rPr>
+      </w:pPr>
+      <w:r>
+        <w:rPr>
+          <w:rFonts w:ascii="Microsoft Sans Serif" w:hAnsi="Microsoft Sans Serif" w:cs="Microsoft Sans Serif"/>
+          <w:sz w:val="24"/>
+          <w:szCs w:val="24"/>
+        </w:rPr>
+        <w:t>Method(s): POST</w:t>
+      </w:r>
+    </w:p>
+    <w:p>
+      <w:pPr>
+        <w:pStyle w:val="ListParagraph"/>
+        <w:numPr>
+          <w:ilvl w:val="1"/>
+          <w:numId w:val="2"/>
+        </w:numPr>
+        <w:spacing w:line="360" w:lineRule="auto"/>
+        <w:rPr>
+          <w:rFonts w:ascii="Microsoft Sans Serif" w:hAnsi="Microsoft Sans Serif" w:cs="Microsoft Sans Serif"/>
+        </w:rPr>
+      </w:pPr>
+      <w:r>
+        <w:rPr>
+          <w:rFonts w:ascii="Microsoft Sans Serif" w:hAnsi="Microsoft Sans Serif" w:cs="Microsoft Sans Serif"/>
+          <w:sz w:val="24"/>
+          <w:szCs w:val="24"/>
+        </w:rPr>
+        <w:t>Params (body): name</w:t>
+      </w:r>
+    </w:p>
+    <w:p>
+      <w:pPr>
+        <w:pStyle w:val="ListParagraph"/>
+        <w:numPr>
+          <w:ilvl w:val="1"/>
+          <w:numId w:val="2"/>
+        </w:numPr>
+        <w:spacing w:line="360" w:lineRule="auto"/>
+        <w:rPr>
+          <w:rFonts w:ascii="Microsoft Sans Serif" w:hAnsi="Microsoft Sans Serif" w:cs="Microsoft Sans Serif"/>
+        </w:rPr>
+      </w:pPr>
+      <w:r>
+        <w:rPr>
+          <w:rFonts w:ascii="Microsoft Sans Serif" w:hAnsi="Microsoft Sans Serif" w:cs="Microsoft Sans Serif"/>
+          <w:sz w:val="24"/>
+          <w:szCs w:val="24"/>
+        </w:rPr>
+        <w:t xml:space="preserve">will set the signed in username to given name and create a new user object if that user doesn’t </w:t>
+      </w:r>
+      <w:proofErr w:type="gramStart"/>
+      <w:r>
+        <w:rPr>
+          <w:rFonts w:ascii="Microsoft Sans Serif" w:hAnsi="Microsoft Sans Serif" w:cs="Microsoft Sans Serif"/>
+          <w:sz w:val="24"/>
+          <w:szCs w:val="24"/>
+        </w:rPr>
+        <w:t>exist</w:t>
+      </w:r>
+      <w:proofErr w:type="gramEnd"/>
+      <w:r>
+        <w:rPr>
+          <w:rFonts w:ascii="Microsoft Sans Serif" w:hAnsi="Microsoft Sans Serif" w:cs="Microsoft Sans Serif"/>
+          <w:sz w:val="24"/>
+          <w:szCs w:val="24"/>
+        </w:rPr>
+        <w:t xml:space="preserve"> </w:t>
+      </w:r>
+    </w:p>
+    <w:p>
+      <w:pPr>
+        <w:pStyle w:val="ListParagraph"/>
+        <w:numPr>
+          <w:ilvl w:val="1"/>
+          <w:numId w:val="2"/>
+        </w:numPr>
+        <w:spacing w:line="360" w:lineRule="auto"/>
+        <w:rPr>
+          <w:rFonts w:ascii="Microsoft Sans Serif" w:hAnsi="Microsoft Sans Serif" w:cs="Microsoft Sans Serif"/>
         </w:rPr>
       </w:pPr>
       <w:r>
@@ -1101,362 +2808,7 @@
           <w:szCs w:val="24"/>
         </w:rPr>
         <w:lastRenderedPageBreak/>
-        <w:t>Gets</w:t>
-      </w:r>
-      <w:r>
-        <w:rPr>
-          <w:rFonts w:ascii="Microsoft Sans Serif" w:hAnsi="Microsoft Sans Serif" w:cs="Microsoft Sans Serif"/>
-          <w:sz w:val="24"/>
-          <w:szCs w:val="24"/>
-        </w:rPr>
-        <w:t xml:space="preserve"> the </w:t>
-      </w:r>
-      <w:r>
-        <w:rPr>
-          <w:rFonts w:ascii="Microsoft Sans Serif" w:hAnsi="Microsoft Sans Serif" w:cs="Microsoft Sans Serif"/>
-          <w:sz w:val="24"/>
-          <w:szCs w:val="24"/>
-        </w:rPr>
-        <w:t>client-side</w:t>
-      </w:r>
-      <w:r>
-        <w:rPr>
-          <w:rFonts w:ascii="Microsoft Sans Serif" w:hAnsi="Microsoft Sans Serif" w:cs="Microsoft Sans Serif"/>
-          <w:sz w:val="24"/>
-          <w:szCs w:val="24"/>
-        </w:rPr>
-        <w:t xml:space="preserve"> code </w:t>
-      </w:r>
-      <w:proofErr w:type="gramStart"/>
-      <w:r>
-        <w:rPr>
-          <w:rFonts w:ascii="Microsoft Sans Serif" w:hAnsi="Microsoft Sans Serif" w:cs="Microsoft Sans Serif"/>
-          <w:sz w:val="24"/>
-          <w:szCs w:val="24"/>
-        </w:rPr>
-        <w:t>bundle</w:t>
-      </w:r>
-      <w:proofErr w:type="gramEnd"/>
-    </w:p>
-    <w:p>
-      <w:pPr>
-        <w:pStyle w:val="ListParagraph"/>
-        <w:numPr>
-          <w:ilvl w:val="1"/>
-          <w:numId w:val="2"/>
-        </w:numPr>
-        <w:spacing w:line="360" w:lineRule="auto"/>
-        <w:rPr>
-          <w:rFonts w:ascii="Microsoft Sans Serif" w:hAnsi="Microsoft Sans Serif" w:cs="Microsoft Sans Serif"/>
-          <w:sz w:val="24"/>
-          <w:szCs w:val="24"/>
-        </w:rPr>
-      </w:pPr>
-      <w:r>
-        <w:rPr>
-          <w:rFonts w:ascii="Microsoft Sans Serif" w:hAnsi="Microsoft Sans Serif" w:cs="Microsoft Sans Serif"/>
-          <w:sz w:val="24"/>
-          <w:szCs w:val="24"/>
-        </w:rPr>
-        <w:t>Return Type(s):</w:t>
-      </w:r>
-      <w:r>
-        <w:rPr>
-          <w:rFonts w:ascii="Microsoft Sans Serif" w:hAnsi="Microsoft Sans Serif" w:cs="Microsoft Sans Serif"/>
-          <w:sz w:val="24"/>
-          <w:szCs w:val="24"/>
-        </w:rPr>
-        <w:t xml:space="preserve"> </w:t>
-      </w:r>
-      <w:proofErr w:type="gramStart"/>
-      <w:r>
-        <w:rPr>
-          <w:rFonts w:ascii="Microsoft Sans Serif" w:hAnsi="Microsoft Sans Serif" w:cs="Microsoft Sans Serif"/>
-          <w:sz w:val="24"/>
-          <w:szCs w:val="24"/>
-        </w:rPr>
-        <w:t>javascript</w:t>
-      </w:r>
-      <w:proofErr w:type="gramEnd"/>
-    </w:p>
-    <w:p>
-      <w:pPr>
-        <w:pStyle w:val="ListParagraph"/>
-        <w:numPr>
-          <w:ilvl w:val="0"/>
-          <w:numId w:val="2"/>
-        </w:numPr>
-        <w:spacing w:line="360" w:lineRule="auto"/>
-        <w:rPr>
-          <w:rFonts w:ascii="Microsoft Sans Serif" w:hAnsi="Microsoft Sans Serif" w:cs="Microsoft Sans Serif"/>
-        </w:rPr>
-      </w:pPr>
-      <w:r>
-        <w:rPr>
-          <w:rFonts w:ascii="Microsoft Sans Serif" w:hAnsi="Microsoft Sans Serif" w:cs="Microsoft Sans Serif"/>
-          <w:sz w:val="24"/>
-          <w:szCs w:val="24"/>
-        </w:rPr>
-        <w:t xml:space="preserve">‘/getUsers’: </w:t>
-      </w:r>
-    </w:p>
-    <w:p>
-      <w:pPr>
-        <w:pStyle w:val="ListParagraph"/>
-        <w:numPr>
-          <w:ilvl w:val="1"/>
-          <w:numId w:val="2"/>
-        </w:numPr>
-        <w:spacing w:line="360" w:lineRule="auto"/>
-        <w:rPr>
-          <w:rFonts w:ascii="Microsoft Sans Serif" w:hAnsi="Microsoft Sans Serif" w:cs="Microsoft Sans Serif"/>
-          <w:sz w:val="24"/>
-          <w:szCs w:val="24"/>
-        </w:rPr>
-      </w:pPr>
-      <w:r>
-        <w:rPr>
-          <w:rFonts w:ascii="Microsoft Sans Serif" w:hAnsi="Microsoft Sans Serif" w:cs="Microsoft Sans Serif"/>
-          <w:sz w:val="24"/>
-          <w:szCs w:val="24"/>
-        </w:rPr>
-        <w:t>Method</w:t>
-      </w:r>
-      <w:r>
-        <w:rPr>
-          <w:rFonts w:ascii="Microsoft Sans Serif" w:hAnsi="Microsoft Sans Serif" w:cs="Microsoft Sans Serif"/>
-          <w:sz w:val="24"/>
-          <w:szCs w:val="24"/>
-        </w:rPr>
-        <w:t>(s)</w:t>
-      </w:r>
-      <w:r>
-        <w:rPr>
-          <w:rFonts w:ascii="Microsoft Sans Serif" w:hAnsi="Microsoft Sans Serif" w:cs="Microsoft Sans Serif"/>
-          <w:sz w:val="24"/>
-          <w:szCs w:val="24"/>
-        </w:rPr>
-        <w:t>: GET</w:t>
-      </w:r>
-      <w:r>
-        <w:rPr>
-          <w:rFonts w:ascii="Microsoft Sans Serif" w:hAnsi="Microsoft Sans Serif" w:cs="Microsoft Sans Serif"/>
-          <w:sz w:val="24"/>
-          <w:szCs w:val="24"/>
-        </w:rPr>
-        <w:t>, HEAD</w:t>
-      </w:r>
-    </w:p>
-    <w:p>
-      <w:pPr>
-        <w:pStyle w:val="ListParagraph"/>
-        <w:numPr>
-          <w:ilvl w:val="1"/>
-          <w:numId w:val="2"/>
-        </w:numPr>
-        <w:spacing w:line="360" w:lineRule="auto"/>
-        <w:rPr>
-          <w:rFonts w:ascii="Microsoft Sans Serif" w:hAnsi="Microsoft Sans Serif" w:cs="Microsoft Sans Serif"/>
-          <w:sz w:val="24"/>
-          <w:szCs w:val="24"/>
-        </w:rPr>
-      </w:pPr>
-      <w:r>
-        <w:rPr>
-          <w:rFonts w:ascii="Microsoft Sans Serif" w:hAnsi="Microsoft Sans Serif" w:cs="Microsoft Sans Serif"/>
-          <w:sz w:val="24"/>
-          <w:szCs w:val="24"/>
-        </w:rPr>
-        <w:t xml:space="preserve">Params: </w:t>
-      </w:r>
-      <w:r>
-        <w:rPr>
-          <w:rFonts w:ascii="Microsoft Sans Serif" w:hAnsi="Microsoft Sans Serif" w:cs="Microsoft Sans Serif"/>
-          <w:sz w:val="24"/>
-          <w:szCs w:val="24"/>
-        </w:rPr>
-        <w:t>N/A</w:t>
-      </w:r>
-    </w:p>
-    <w:p>
-      <w:pPr>
-        <w:pStyle w:val="ListParagraph"/>
-        <w:numPr>
-          <w:ilvl w:val="1"/>
-          <w:numId w:val="2"/>
-        </w:numPr>
-        <w:spacing w:line="360" w:lineRule="auto"/>
-        <w:rPr>
-          <w:rFonts w:ascii="Microsoft Sans Serif" w:hAnsi="Microsoft Sans Serif" w:cs="Microsoft Sans Serif"/>
-        </w:rPr>
-      </w:pPr>
-      <w:r>
-        <w:rPr>
-          <w:rFonts w:ascii="Microsoft Sans Serif" w:hAnsi="Microsoft Sans Serif" w:cs="Microsoft Sans Serif"/>
-          <w:sz w:val="24"/>
-          <w:szCs w:val="24"/>
-        </w:rPr>
-        <w:t>Gets</w:t>
-      </w:r>
-      <w:r>
-        <w:rPr>
-          <w:rFonts w:ascii="Microsoft Sans Serif" w:hAnsi="Microsoft Sans Serif" w:cs="Microsoft Sans Serif"/>
-          <w:sz w:val="24"/>
-          <w:szCs w:val="24"/>
-        </w:rPr>
-        <w:t xml:space="preserve"> the JSON of all the </w:t>
-      </w:r>
-      <w:proofErr w:type="gramStart"/>
-      <w:r>
-        <w:rPr>
-          <w:rFonts w:ascii="Microsoft Sans Serif" w:hAnsi="Microsoft Sans Serif" w:cs="Microsoft Sans Serif"/>
-          <w:sz w:val="24"/>
-          <w:szCs w:val="24"/>
-        </w:rPr>
-        <w:t>users</w:t>
-      </w:r>
-      <w:proofErr w:type="gramEnd"/>
-    </w:p>
-    <w:p>
-      <w:pPr>
-        <w:pStyle w:val="ListParagraph"/>
-        <w:numPr>
-          <w:ilvl w:val="1"/>
-          <w:numId w:val="2"/>
-        </w:numPr>
-        <w:spacing w:line="360" w:lineRule="auto"/>
-        <w:rPr>
-          <w:rFonts w:ascii="Microsoft Sans Serif" w:hAnsi="Microsoft Sans Serif" w:cs="Microsoft Sans Serif"/>
-        </w:rPr>
-      </w:pPr>
-      <w:r>
-        <w:rPr>
-          <w:rFonts w:ascii="Microsoft Sans Serif" w:hAnsi="Microsoft Sans Serif" w:cs="Microsoft Sans Serif"/>
-          <w:sz w:val="24"/>
-          <w:szCs w:val="24"/>
-        </w:rPr>
-        <w:t>Return Type(s):</w:t>
-      </w:r>
-      <w:r>
-        <w:rPr>
-          <w:rFonts w:ascii="Microsoft Sans Serif" w:hAnsi="Microsoft Sans Serif" w:cs="Microsoft Sans Serif"/>
-          <w:sz w:val="24"/>
-          <w:szCs w:val="24"/>
-        </w:rPr>
-        <w:t xml:space="preserve"> JSON</w:t>
-      </w:r>
-    </w:p>
-    <w:p>
-      <w:pPr>
-        <w:pStyle w:val="ListParagraph"/>
-        <w:numPr>
-          <w:ilvl w:val="0"/>
-          <w:numId w:val="2"/>
-        </w:numPr>
-        <w:spacing w:line="360" w:lineRule="auto"/>
-        <w:rPr>
-          <w:rFonts w:ascii="Microsoft Sans Serif" w:hAnsi="Microsoft Sans Serif" w:cs="Microsoft Sans Serif"/>
-        </w:rPr>
-      </w:pPr>
-      <w:r>
-        <w:rPr>
-          <w:rFonts w:ascii="Microsoft Sans Serif" w:hAnsi="Microsoft Sans Serif" w:cs="Microsoft Sans Serif"/>
-          <w:sz w:val="24"/>
-          <w:szCs w:val="24"/>
-        </w:rPr>
-        <w:t xml:space="preserve">‘/addUser’: </w:t>
-      </w:r>
-    </w:p>
-    <w:p>
-      <w:pPr>
-        <w:pStyle w:val="ListParagraph"/>
-        <w:numPr>
-          <w:ilvl w:val="1"/>
-          <w:numId w:val="2"/>
-        </w:numPr>
-        <w:spacing w:line="360" w:lineRule="auto"/>
-        <w:rPr>
-          <w:rFonts w:ascii="Microsoft Sans Serif" w:hAnsi="Microsoft Sans Serif" w:cs="Microsoft Sans Serif"/>
-        </w:rPr>
-      </w:pPr>
-      <w:r>
-        <w:rPr>
-          <w:rFonts w:ascii="Microsoft Sans Serif" w:hAnsi="Microsoft Sans Serif" w:cs="Microsoft Sans Serif"/>
-          <w:sz w:val="24"/>
-          <w:szCs w:val="24"/>
-        </w:rPr>
-        <w:t>Method(s): POST</w:t>
-      </w:r>
-    </w:p>
-    <w:p>
-      <w:pPr>
-        <w:pStyle w:val="ListParagraph"/>
-        <w:numPr>
-          <w:ilvl w:val="1"/>
-          <w:numId w:val="2"/>
-        </w:numPr>
-        <w:spacing w:line="360" w:lineRule="auto"/>
-        <w:rPr>
-          <w:rFonts w:ascii="Microsoft Sans Serif" w:hAnsi="Microsoft Sans Serif" w:cs="Microsoft Sans Serif"/>
-        </w:rPr>
-      </w:pPr>
-      <w:r>
-        <w:rPr>
-          <w:rFonts w:ascii="Microsoft Sans Serif" w:hAnsi="Microsoft Sans Serif" w:cs="Microsoft Sans Serif"/>
-          <w:sz w:val="24"/>
-          <w:szCs w:val="24"/>
-        </w:rPr>
-        <w:t>Params: name, dislikes, mains, sweets, drinks</w:t>
-      </w:r>
-    </w:p>
-    <w:p>
-      <w:pPr>
-        <w:pStyle w:val="ListParagraph"/>
-        <w:numPr>
-          <w:ilvl w:val="1"/>
-          <w:numId w:val="2"/>
-        </w:numPr>
-        <w:spacing w:line="360" w:lineRule="auto"/>
-        <w:rPr>
-          <w:rFonts w:ascii="Microsoft Sans Serif" w:hAnsi="Microsoft Sans Serif" w:cs="Microsoft Sans Serif"/>
-        </w:rPr>
-      </w:pPr>
-      <w:r>
-        <w:rPr>
-          <w:rFonts w:ascii="Microsoft Sans Serif" w:hAnsi="Microsoft Sans Serif" w:cs="Microsoft Sans Serif"/>
-          <w:sz w:val="24"/>
-          <w:szCs w:val="24"/>
-        </w:rPr>
-        <w:t xml:space="preserve">will add (or update) a user to the JSON object (not saved when server stops) if there is a ‘name’ parameter in the body. Will also accept additional listed params with comma separated values. </w:t>
-      </w:r>
-    </w:p>
-    <w:p>
-      <w:pPr>
-        <w:pStyle w:val="ListParagraph"/>
-        <w:numPr>
-          <w:ilvl w:val="1"/>
-          <w:numId w:val="2"/>
-        </w:numPr>
-        <w:spacing w:line="360" w:lineRule="auto"/>
-        <w:rPr>
-          <w:rFonts w:ascii="Microsoft Sans Serif" w:hAnsi="Microsoft Sans Serif" w:cs="Microsoft Sans Serif"/>
-        </w:rPr>
-      </w:pPr>
-      <w:r>
-        <w:rPr>
-          <w:rFonts w:ascii="Microsoft Sans Serif" w:hAnsi="Microsoft Sans Serif" w:cs="Microsoft Sans Serif"/>
-          <w:sz w:val="24"/>
-          <w:szCs w:val="24"/>
-        </w:rPr>
-        <w:t>Return Type(s):</w:t>
-      </w:r>
-      <w:r>
-        <w:rPr>
-          <w:rFonts w:ascii="Microsoft Sans Serif" w:hAnsi="Microsoft Sans Serif" w:cs="Microsoft Sans Serif"/>
-          <w:sz w:val="24"/>
-          <w:szCs w:val="24"/>
-        </w:rPr>
-        <w:t xml:space="preserve"> JSON (creation message)</w:t>
+        <w:t>Return Type(s): JSON (creation message)</w:t>
       </w:r>
     </w:p>
     <w:p>
@@ -1501,18 +2853,16 @@
           <w:sz w:val="24"/>
           <w:szCs w:val="24"/>
         </w:rPr>
-        <w:t xml:space="preserve">Used API-assignment-ii as starter </w:t>
-      </w:r>
-      <w:proofErr w:type="gramStart"/>
-      <w:r>
-        <w:rPr>
-          <w:rFonts w:ascii="Microsoft Sans Serif" w:hAnsi="Microsoft Sans Serif" w:cs="Microsoft Sans Serif"/>
-          <w:sz w:val="24"/>
-          <w:szCs w:val="24"/>
-        </w:rPr>
-        <w:t>code</w:t>
-      </w:r>
-      <w:proofErr w:type="gramEnd"/>
+        <w:t>Used API-assignment-ii as starter code</w:t>
+      </w:r>
+      <w:r>
+        <w:rPr>
+          <w:rFonts w:ascii="Microsoft Sans Serif" w:hAnsi="Microsoft Sans Serif" w:cs="Microsoft Sans Serif"/>
+          <w:sz w:val="24"/>
+          <w:szCs w:val="24"/>
+        </w:rPr>
+        <w:t>.</w:t>
+      </w:r>
     </w:p>
     <w:p>
       <w:pPr>
@@ -1534,18 +2884,269 @@
           <w:sz w:val="24"/>
           <w:szCs w:val="24"/>
         </w:rPr>
-        <w:t xml:space="preserve">Used nodemon-webpack-demo to setup webpack in my </w:t>
-      </w:r>
-      <w:proofErr w:type="gramStart"/>
-      <w:r>
-        <w:rPr>
-          <w:rFonts w:ascii="Microsoft Sans Serif" w:hAnsi="Microsoft Sans Serif" w:cs="Microsoft Sans Serif"/>
-          <w:sz w:val="24"/>
-          <w:szCs w:val="24"/>
-        </w:rPr>
-        <w:t>project</w:t>
-      </w:r>
-      <w:proofErr w:type="gramEnd"/>
+        <w:t>Used nodemon-webpack-demo to setup webpack in my project</w:t>
+      </w:r>
+      <w:r>
+        <w:rPr>
+          <w:rFonts w:ascii="Microsoft Sans Serif" w:hAnsi="Microsoft Sans Serif" w:cs="Microsoft Sans Serif"/>
+          <w:sz w:val="24"/>
+          <w:szCs w:val="24"/>
+        </w:rPr>
+        <w:t>.</w:t>
+      </w:r>
+    </w:p>
+    <w:p>
+      <w:pPr>
+        <w:pStyle w:val="ListParagraph"/>
+        <w:numPr>
+          <w:ilvl w:val="0"/>
+          <w:numId w:val="1"/>
+        </w:numPr>
+        <w:spacing w:line="360" w:lineRule="auto"/>
+        <w:rPr>
+          <w:rFonts w:ascii="Microsoft Sans Serif" w:hAnsi="Microsoft Sans Serif" w:cs="Microsoft Sans Serif"/>
+          <w:sz w:val="24"/>
+          <w:szCs w:val="24"/>
+        </w:rPr>
+      </w:pPr>
+      <w:r>
+        <w:rPr>
+          <w:rFonts w:ascii="Microsoft Sans Serif" w:hAnsi="Microsoft Sans Serif" w:cs="Microsoft Sans Serif"/>
+          <w:sz w:val="24"/>
+          <w:szCs w:val="24"/>
+        </w:rPr>
+        <w:t>Used W3schools.com for looking up different html components</w:t>
+      </w:r>
+      <w:r>
+        <w:rPr>
+          <w:rFonts w:ascii="Microsoft Sans Serif" w:hAnsi="Microsoft Sans Serif" w:cs="Microsoft Sans Serif"/>
+          <w:sz w:val="24"/>
+          <w:szCs w:val="24"/>
+        </w:rPr>
+        <w:t xml:space="preserve"> and javascript functionality.</w:t>
+      </w:r>
+    </w:p>
+    <w:p>
+      <w:pPr>
+        <w:pStyle w:val="ListParagraph"/>
+        <w:numPr>
+          <w:ilvl w:val="1"/>
+          <w:numId w:val="1"/>
+        </w:numPr>
+        <w:spacing w:line="360" w:lineRule="auto"/>
+        <w:rPr>
+          <w:rFonts w:ascii="Microsoft Sans Serif" w:hAnsi="Microsoft Sans Serif" w:cs="Microsoft Sans Serif"/>
+          <w:sz w:val="24"/>
+          <w:szCs w:val="24"/>
+        </w:rPr>
+      </w:pPr>
+      <w:r>
+        <w:rPr>
+          <w:rFonts w:ascii="Microsoft Sans Serif" w:hAnsi="Microsoft Sans Serif" w:cs="Microsoft Sans Serif"/>
+          <w:sz w:val="24"/>
+          <w:szCs w:val="24"/>
+        </w:rPr>
+        <w:t>Tables as used in /</w:t>
+      </w:r>
+      <w:proofErr w:type="spellStart"/>
+      <w:r>
+        <w:rPr>
+          <w:rFonts w:ascii="Microsoft Sans Serif" w:hAnsi="Microsoft Sans Serif" w:cs="Microsoft Sans Serif"/>
+          <w:sz w:val="24"/>
+          <w:szCs w:val="24"/>
+        </w:rPr>
+        <w:t>myPage</w:t>
+      </w:r>
+      <w:proofErr w:type="spellEnd"/>
+      <w:r>
+        <w:rPr>
+          <w:rFonts w:ascii="Microsoft Sans Serif" w:hAnsi="Microsoft Sans Serif" w:cs="Microsoft Sans Serif"/>
+          <w:sz w:val="24"/>
+          <w:szCs w:val="24"/>
+        </w:rPr>
+        <w:t xml:space="preserve"> and /</w:t>
+      </w:r>
+      <w:proofErr w:type="spellStart"/>
+      <w:r>
+        <w:rPr>
+          <w:rFonts w:ascii="Microsoft Sans Serif" w:hAnsi="Microsoft Sans Serif" w:cs="Microsoft Sans Serif"/>
+          <w:sz w:val="24"/>
+          <w:szCs w:val="24"/>
+        </w:rPr>
+        <w:t>allUsers</w:t>
+      </w:r>
+      <w:proofErr w:type="spellEnd"/>
+      <w:r>
+        <w:rPr>
+          <w:rFonts w:ascii="Microsoft Sans Serif" w:hAnsi="Microsoft Sans Serif" w:cs="Microsoft Sans Serif"/>
+          <w:sz w:val="24"/>
+          <w:szCs w:val="24"/>
+        </w:rPr>
+        <w:t xml:space="preserve">. </w:t>
+      </w:r>
+      <w:hyperlink r:id="rId6" w:history="1">
+        <w:r>
+          <w:rPr>
+            <w:rStyle w:val="Hyperlink"/>
+            <w:rFonts w:ascii="Microsoft Sans Serif" w:hAnsi="Microsoft Sans Serif" w:cs="Microsoft Sans Serif"/>
+            <w:sz w:val="24"/>
+            <w:szCs w:val="24"/>
+          </w:rPr>
+          <w:t>https://www.w3schools.com/html/html_tables.asp</w:t>
+        </w:r>
+      </w:hyperlink>
+    </w:p>
+    <w:p>
+      <w:pPr>
+        <w:pStyle w:val="ListParagraph"/>
+        <w:numPr>
+          <w:ilvl w:val="1"/>
+          <w:numId w:val="1"/>
+        </w:numPr>
+        <w:spacing w:line="360" w:lineRule="auto"/>
+        <w:rPr>
+          <w:rFonts w:ascii="Microsoft Sans Serif" w:hAnsi="Microsoft Sans Serif" w:cs="Microsoft Sans Serif"/>
+          <w:sz w:val="24"/>
+          <w:szCs w:val="24"/>
+        </w:rPr>
+      </w:pPr>
+      <w:r>
+        <w:rPr>
+          <w:rFonts w:ascii="Microsoft Sans Serif" w:hAnsi="Microsoft Sans Serif" w:cs="Microsoft Sans Serif"/>
+          <w:sz w:val="24"/>
+          <w:szCs w:val="24"/>
+        </w:rPr>
+        <w:t xml:space="preserve">Redirecting to another page in javascript, used in index.js and mypage.js to redirect to the login page if </w:t>
+      </w:r>
+      <w:r>
+        <w:rPr>
+          <w:rFonts w:ascii="Microsoft Sans Serif" w:hAnsi="Microsoft Sans Serif" w:cs="Microsoft Sans Serif"/>
+          <w:sz w:val="24"/>
+          <w:szCs w:val="24"/>
+        </w:rPr>
+        <w:t xml:space="preserve">no user was signed in. </w:t>
+      </w:r>
+      <w:hyperlink r:id="rId7" w:history="1">
+        <w:r>
+          <w:rPr>
+            <w:rStyle w:val="Hyperlink"/>
+            <w:rFonts w:ascii="Microsoft Sans Serif" w:hAnsi="Microsoft Sans Serif" w:cs="Microsoft Sans Serif"/>
+            <w:sz w:val="24"/>
+            <w:szCs w:val="24"/>
+          </w:rPr>
+          <w:t>https://www.w3schools.com/howto/howto_js_redirect_webpage.asp</w:t>
+        </w:r>
+      </w:hyperlink>
+    </w:p>
+    <w:p>
+      <w:pPr>
+        <w:pStyle w:val="ListParagraph"/>
+        <w:numPr>
+          <w:ilvl w:val="0"/>
+          <w:numId w:val="1"/>
+        </w:numPr>
+        <w:spacing w:line="360" w:lineRule="auto"/>
+        <w:rPr>
+          <w:rFonts w:ascii="Microsoft Sans Serif" w:hAnsi="Microsoft Sans Serif" w:cs="Microsoft Sans Serif"/>
+          <w:sz w:val="24"/>
+          <w:szCs w:val="24"/>
+        </w:rPr>
+      </w:pPr>
+      <w:r>
+        <w:rPr>
+          <w:rFonts w:ascii="Microsoft Sans Serif" w:hAnsi="Microsoft Sans Serif" w:cs="Microsoft Sans Serif"/>
+          <w:sz w:val="24"/>
+          <w:szCs w:val="24"/>
+        </w:rPr>
+        <w:t xml:space="preserve">Used </w:t>
+      </w:r>
+      <w:proofErr w:type="spellStart"/>
+      <w:r>
+        <w:rPr>
+          <w:rFonts w:ascii="Microsoft Sans Serif" w:hAnsi="Microsoft Sans Serif" w:cs="Microsoft Sans Serif"/>
+          <w:sz w:val="24"/>
+          <w:szCs w:val="24"/>
+        </w:rPr>
+        <w:t>b</w:t>
+      </w:r>
+      <w:r>
+        <w:rPr>
+          <w:rFonts w:ascii="Microsoft Sans Serif" w:hAnsi="Microsoft Sans Serif" w:cs="Microsoft Sans Serif"/>
+          <w:sz w:val="24"/>
+          <w:szCs w:val="24"/>
+        </w:rPr>
+        <w:t>ulma</w:t>
+      </w:r>
+      <w:proofErr w:type="spellEnd"/>
+      <w:r>
+        <w:rPr>
+          <w:rFonts w:ascii="Microsoft Sans Serif" w:hAnsi="Microsoft Sans Serif" w:cs="Microsoft Sans Serif"/>
+          <w:sz w:val="24"/>
+          <w:szCs w:val="24"/>
+        </w:rPr>
+        <w:t xml:space="preserve"> for styling the html </w:t>
+      </w:r>
+      <w:r>
+        <w:rPr>
+          <w:rFonts w:ascii="Microsoft Sans Serif" w:hAnsi="Microsoft Sans Serif" w:cs="Microsoft Sans Serif"/>
+          <w:sz w:val="24"/>
+          <w:szCs w:val="24"/>
+        </w:rPr>
+        <w:t>pages.</w:t>
+      </w:r>
+      <w:r>
+        <w:rPr>
+          <w:rFonts w:ascii="Microsoft Sans Serif" w:hAnsi="Microsoft Sans Serif" w:cs="Microsoft Sans Serif"/>
+          <w:sz w:val="24"/>
+          <w:szCs w:val="24"/>
+        </w:rPr>
+        <w:t xml:space="preserve"> </w:t>
+      </w:r>
+      <w:hyperlink r:id="rId8" w:history="1">
+        <w:r>
+          <w:rPr>
+            <w:rStyle w:val="Hyperlink"/>
+            <w:rFonts w:ascii="Microsoft Sans Serif" w:hAnsi="Microsoft Sans Serif" w:cs="Microsoft Sans Serif"/>
+            <w:sz w:val="24"/>
+            <w:szCs w:val="24"/>
+          </w:rPr>
+          <w:t>https://bulma.io/documentation/</w:t>
+        </w:r>
+      </w:hyperlink>
+    </w:p>
+    <w:p>
+      <w:pPr>
+        <w:pStyle w:val="ListParagraph"/>
+        <w:numPr>
+          <w:ilvl w:val="0"/>
+          <w:numId w:val="1"/>
+        </w:numPr>
+        <w:spacing w:line="360" w:lineRule="auto"/>
+        <w:rPr>
+          <w:rFonts w:ascii="Microsoft Sans Serif" w:hAnsi="Microsoft Sans Serif" w:cs="Microsoft Sans Serif"/>
+          <w:sz w:val="24"/>
+          <w:szCs w:val="24"/>
+        </w:rPr>
+      </w:pPr>
+      <w:hyperlink r:id="rId9" w:history="1">
+        <w:r>
+          <w:rPr>
+            <w:rStyle w:val="Hyperlink"/>
+            <w:rFonts w:ascii="Microsoft Sans Serif" w:hAnsi="Microsoft Sans Serif" w:cs="Microsoft Sans Serif"/>
+            <w:sz w:val="24"/>
+            <w:szCs w:val="24"/>
+          </w:rPr>
+          <w:t>https://www.youtube.com/watch?v=oXW-C2bM0wE&amp;t=103s</w:t>
+        </w:r>
+      </w:hyperlink>
+      <w:r>
+        <w:rPr>
+          <w:rFonts w:ascii="Microsoft Sans Serif" w:hAnsi="Microsoft Sans Serif" w:cs="Microsoft Sans Serif"/>
+          <w:sz w:val="24"/>
+          <w:szCs w:val="24"/>
+        </w:rPr>
+        <w:t xml:space="preserve"> learn how to set up tests in postman.</w:t>
+      </w:r>
     </w:p>
     <w:sectPr>
       <w:pgSz w:w="12240" w:h="15840"/>
@@ -1575,7 +3176,7 @@
         <w:rFonts w:ascii="Symbol" w:hAnsi="Symbol" w:hint="default"/>
       </w:rPr>
     </w:lvl>
-    <w:lvl w:ilvl="1" w:tplc="04090003" w:tentative="1">
+    <w:lvl w:ilvl="1" w:tplc="04090003">
       <w:start w:val="1"/>
       <w:numFmt w:val="bullet"/>
       <w:lvlText w:val="o"/>
@@ -2436,6 +4037,29 @@
       <w:contextualSpacing/>
     </w:pPr>
   </w:style>
+  <w:style w:type="character" w:styleId="Hyperlink">
+    <w:name w:val="Hyperlink"/>
+    <w:basedOn w:val="DefaultParagraphFont"/>
+    <w:uiPriority w:val="99"/>
+    <w:unhideWhenUsed/>
+    <w:rsid w:val="006664A8"/>
+    <w:rPr>
+      <w:color w:val="0563C1" w:themeColor="hyperlink"/>
+      <w:u w:val="single"/>
+    </w:rPr>
+  </w:style>
+  <w:style w:type="character" w:styleId="UnresolvedMention">
+    <w:name w:val="Unresolved Mention"/>
+    <w:basedOn w:val="DefaultParagraphFont"/>
+    <w:uiPriority w:val="99"/>
+    <w:semiHidden/>
+    <w:unhideWhenUsed/>
+    <w:rsid w:val="006664A8"/>
+    <w:rPr>
+      <w:color w:val="605E5C"/>
+      <w:shd w:val="clear" w:color="auto" w:fill="E1DFDD"/>
+    </w:rPr>
+  </w:style>
 </w:styles>
 </file>
 

</xml_diff>